<commit_message>
apresentação de IA colocada no repositorio
</commit_message>
<xml_diff>
--- a/Aulas 3° Semestre.docx
+++ b/Aulas 3° Semestre.docx
@@ -878,731 +878,908 @@
     <w:p>
       <w:pPr>
         <w:jc w:val="center"/>
-      </w:pPr>
-    </w:p>
-    <w:p>
-      <w:pPr>
-        <w:rPr>
-          <w:rFonts w:ascii="Arial" w:hAnsi="Arial" w:cs="Arial"/>
-          <w:b/>
-          <w:sz w:val="24"/>
-        </w:rPr>
-      </w:pPr>
-      <w:r>
-        <w:rPr>
-          <w:rFonts w:ascii="Arial" w:hAnsi="Arial" w:cs="Arial"/>
-          <w:b/>
-          <w:sz w:val="24"/>
+        <w:rPr>
+          <w:rFonts w:ascii="Arial" w:hAnsi="Arial" w:cs="Arial"/>
+          <w:b/>
+          <w:sz w:val="40"/>
+        </w:rPr>
+      </w:pPr>
+      <w:r>
+        <w:rPr>
+          <w:rFonts w:ascii="Arial" w:hAnsi="Arial" w:cs="Arial"/>
+          <w:b/>
+          <w:sz w:val="40"/>
         </w:rPr>
         <w:lastRenderedPageBreak/>
-        <w:t xml:space="preserve">Aula </w:t>
-      </w:r>
-      <w:r>
-        <w:rPr>
-          <w:rFonts w:ascii="Arial" w:hAnsi="Arial" w:cs="Arial"/>
-          <w:b/>
-          <w:sz w:val="24"/>
-        </w:rPr>
-        <w:t>3</w:t>
-      </w:r>
-      <w:r>
-        <w:rPr>
-          <w:rFonts w:ascii="Arial" w:hAnsi="Arial" w:cs="Arial"/>
-          <w:b/>
-          <w:sz w:val="24"/>
-        </w:rPr>
-        <w:t xml:space="preserve"> </w:t>
-      </w:r>
-      <w:r>
-        <w:rPr>
-          <w:rFonts w:ascii="Arial" w:hAnsi="Arial" w:cs="Arial"/>
-          <w:b/>
-          <w:sz w:val="24"/>
-        </w:rPr>
-        <w:t>–</w:t>
-      </w:r>
-      <w:r>
-        <w:rPr>
-          <w:rFonts w:ascii="Arial" w:hAnsi="Arial" w:cs="Arial"/>
-          <w:b/>
-          <w:sz w:val="24"/>
-        </w:rPr>
-        <w:t xml:space="preserve"> </w:t>
-      </w:r>
-      <w:proofErr w:type="spellStart"/>
-      <w:r>
-        <w:rPr>
-          <w:rFonts w:ascii="Arial" w:hAnsi="Arial" w:cs="Arial"/>
-          <w:b/>
-          <w:sz w:val="24"/>
-        </w:rPr>
-        <w:t>Dev</w:t>
-      </w:r>
-      <w:r>
-        <w:rPr>
-          <w:rFonts w:ascii="Arial" w:hAnsi="Arial" w:cs="Arial"/>
-          <w:b/>
-          <w:sz w:val="24"/>
-        </w:rPr>
-        <w:t>O</w:t>
-      </w:r>
-      <w:r>
-        <w:rPr>
-          <w:rFonts w:ascii="Arial" w:hAnsi="Arial" w:cs="Arial"/>
-          <w:b/>
-          <w:sz w:val="24"/>
-        </w:rPr>
-        <w:t>ps</w:t>
-      </w:r>
-      <w:proofErr w:type="spellEnd"/>
-      <w:r>
-        <w:rPr>
-          <w:rFonts w:ascii="Arial" w:hAnsi="Arial" w:cs="Arial"/>
-          <w:b/>
-          <w:sz w:val="24"/>
-        </w:rPr>
-        <w:t xml:space="preserve"> na prática</w:t>
-      </w:r>
-    </w:p>
-    <w:p>
-      <w:pPr>
-        <w:rPr>
-          <w:rFonts w:ascii="Arial" w:hAnsi="Arial" w:cs="Arial"/>
-          <w:b/>
-          <w:sz w:val="24"/>
-        </w:rPr>
-      </w:pPr>
-    </w:p>
-    <w:p>
-      <w:pPr>
-        <w:rPr>
-          <w:rFonts w:ascii="Arial" w:hAnsi="Arial" w:cs="Arial"/>
-          <w:b/>
-          <w:sz w:val="24"/>
-        </w:rPr>
-      </w:pPr>
-      <w:r>
-        <w:rPr>
-          <w:rFonts w:ascii="Arial" w:hAnsi="Arial" w:cs="Arial"/>
-          <w:b/>
-          <w:sz w:val="24"/>
-        </w:rPr>
-        <w:t xml:space="preserve">Aula </w:t>
-      </w:r>
-      <w:r>
-        <w:rPr>
-          <w:rFonts w:ascii="Arial" w:hAnsi="Arial" w:cs="Arial"/>
-          <w:b/>
-          <w:sz w:val="24"/>
-        </w:rPr>
-        <w:t>4</w:t>
-      </w:r>
-      <w:r>
-        <w:rPr>
-          <w:rFonts w:ascii="Arial" w:hAnsi="Arial" w:cs="Arial"/>
-          <w:b/>
-          <w:sz w:val="24"/>
-        </w:rPr>
-        <w:t xml:space="preserve"> </w:t>
-      </w:r>
-      <w:r>
-        <w:rPr>
-          <w:rFonts w:ascii="Arial" w:hAnsi="Arial" w:cs="Arial"/>
-          <w:b/>
-          <w:sz w:val="24"/>
-        </w:rPr>
-        <w:t>–</w:t>
-      </w:r>
-      <w:r>
-        <w:rPr>
-          <w:rFonts w:ascii="Arial" w:hAnsi="Arial" w:cs="Arial"/>
-          <w:b/>
-          <w:sz w:val="24"/>
-        </w:rPr>
-        <w:t xml:space="preserve"> D</w:t>
-      </w:r>
-      <w:r>
-        <w:rPr>
-          <w:rFonts w:ascii="Arial" w:hAnsi="Arial" w:cs="Arial"/>
-          <w:b/>
-          <w:sz w:val="24"/>
-        </w:rPr>
-        <w:t xml:space="preserve">esign </w:t>
-      </w:r>
-      <w:proofErr w:type="spellStart"/>
-      <w:r>
-        <w:rPr>
-          <w:rFonts w:ascii="Arial" w:hAnsi="Arial" w:cs="Arial"/>
-          <w:b/>
-          <w:sz w:val="24"/>
-        </w:rPr>
-        <w:t>Pattern</w:t>
-      </w:r>
-      <w:proofErr w:type="spellEnd"/>
-    </w:p>
-    <w:p>
-      <w:pPr>
-        <w:rPr>
-          <w:rFonts w:ascii="Arial" w:hAnsi="Arial" w:cs="Arial"/>
-          <w:b/>
-          <w:sz w:val="24"/>
-        </w:rPr>
-      </w:pPr>
-      <w:r>
-        <w:rPr>
-          <w:rFonts w:ascii="Arial" w:hAnsi="Arial" w:cs="Arial"/>
-          <w:b/>
-          <w:sz w:val="24"/>
-        </w:rPr>
-        <w:t xml:space="preserve">Aula 5 – Apresentação Design </w:t>
-      </w:r>
-      <w:proofErr w:type="spellStart"/>
-      <w:r>
-        <w:rPr>
-          <w:rFonts w:ascii="Arial" w:hAnsi="Arial" w:cs="Arial"/>
-          <w:b/>
-          <w:sz w:val="24"/>
-        </w:rPr>
-        <w:t>Pattern</w:t>
-      </w:r>
-      <w:proofErr w:type="spellEnd"/>
-    </w:p>
-    <w:p>
-      <w:pPr>
-        <w:rPr>
-          <w:rFonts w:ascii="Arial" w:hAnsi="Arial" w:cs="Arial"/>
-          <w:b/>
-          <w:sz w:val="24"/>
-        </w:rPr>
-      </w:pPr>
-      <w:r>
-        <w:rPr>
-          <w:rFonts w:ascii="Arial" w:hAnsi="Arial" w:cs="Arial"/>
-          <w:b/>
-          <w:sz w:val="24"/>
-        </w:rPr>
-        <w:t>Aula 6 – Requisitos</w:t>
-      </w:r>
-    </w:p>
-    <w:p>
-      <w:pPr>
-        <w:rPr>
-          <w:rFonts w:ascii="Arial" w:hAnsi="Arial" w:cs="Arial"/>
-          <w:b/>
-          <w:sz w:val="24"/>
-        </w:rPr>
-      </w:pPr>
-      <w:r>
-        <w:rPr>
-          <w:rFonts w:ascii="Arial" w:hAnsi="Arial" w:cs="Arial"/>
-          <w:b/>
-          <w:sz w:val="24"/>
-        </w:rPr>
-        <w:t>Aula 7- Levantamento de requisitos (entrega)</w:t>
-      </w:r>
-    </w:p>
-    <w:p>
-      <w:pPr>
-        <w:rPr>
-          <w:rFonts w:ascii="Arial" w:hAnsi="Arial" w:cs="Arial"/>
-          <w:b/>
-          <w:sz w:val="24"/>
-        </w:rPr>
-      </w:pPr>
-    </w:p>
-    <w:p>
-      <w:pPr>
-        <w:rPr>
-          <w:rFonts w:ascii="Arial" w:hAnsi="Arial" w:cs="Arial"/>
-          <w:b/>
-          <w:sz w:val="24"/>
-        </w:rPr>
-      </w:pPr>
-      <w:r>
-        <w:rPr>
-          <w:rFonts w:ascii="Arial" w:hAnsi="Arial" w:cs="Arial"/>
-          <w:b/>
-          <w:sz w:val="24"/>
-        </w:rPr>
-        <w:t>Aula 8- Diagramas UML</w:t>
-      </w:r>
-    </w:p>
-    <w:p>
-      <w:pPr>
-        <w:rPr>
-          <w:rFonts w:ascii="Arial" w:hAnsi="Arial" w:cs="Arial"/>
-          <w:b/>
-          <w:sz w:val="24"/>
-        </w:rPr>
-      </w:pPr>
-      <w:r>
-        <w:rPr>
-          <w:rFonts w:ascii="Arial" w:hAnsi="Arial" w:cs="Arial"/>
-          <w:b/>
-          <w:sz w:val="24"/>
-        </w:rPr>
-        <w:t xml:space="preserve">A parte de levantamento de requisitos é a parte mais importante do desenvolvimento. Saber qual a necessidade e entender as </w:t>
-      </w:r>
-      <w:r>
-        <w:rPr>
-          <w:rFonts w:ascii="Arial" w:hAnsi="Arial" w:cs="Arial"/>
-          <w:b/>
-          <w:sz w:val="24"/>
-        </w:rPr>
-        <w:t>soluções.</w:t>
-      </w:r>
-    </w:p>
-    <w:p>
-      <w:pPr>
-        <w:rPr>
-          <w:rFonts w:ascii="Arial" w:hAnsi="Arial" w:cs="Arial"/>
-          <w:b/>
-          <w:sz w:val="24"/>
-        </w:rPr>
-      </w:pPr>
-      <w:r>
-        <w:rPr>
-          <w:rFonts w:ascii="Arial" w:hAnsi="Arial" w:cs="Arial"/>
-          <w:b/>
-          <w:sz w:val="24"/>
-        </w:rPr>
-        <w:t>Diagramas UML são a complementação dos requisitos.</w:t>
-      </w:r>
-    </w:p>
-    <w:p>
-      <w:pPr>
-        <w:rPr>
-          <w:rFonts w:ascii="Arial" w:hAnsi="Arial" w:cs="Arial"/>
-          <w:b/>
-          <w:sz w:val="24"/>
-        </w:rPr>
-      </w:pPr>
-      <w:r>
-        <w:rPr>
-          <w:rFonts w:ascii="Arial" w:hAnsi="Arial" w:cs="Arial"/>
-          <w:b/>
-          <w:sz w:val="24"/>
-        </w:rPr>
-        <w:t xml:space="preserve">UML- </w:t>
-      </w:r>
-      <w:r>
-        <w:rPr>
-          <w:rFonts w:ascii="Arial" w:hAnsi="Arial" w:cs="Arial"/>
-          <w:sz w:val="24"/>
-        </w:rPr>
-        <w:t>LINGUAGEM MODELAGEM UNIFICADA</w:t>
-      </w:r>
-      <w:r>
-        <w:rPr>
-          <w:rFonts w:ascii="Arial" w:hAnsi="Arial" w:cs="Arial"/>
-          <w:sz w:val="24"/>
-        </w:rPr>
-        <w:t>.</w:t>
-      </w:r>
-    </w:p>
-    <w:p>
-      <w:pPr>
-        <w:rPr>
-          <w:rFonts w:ascii="Arial" w:hAnsi="Arial" w:cs="Arial"/>
-          <w:sz w:val="24"/>
-        </w:rPr>
-      </w:pPr>
-      <w:r>
-        <w:rPr>
-          <w:rFonts w:ascii="Arial" w:hAnsi="Arial" w:cs="Arial"/>
-          <w:b/>
-          <w:sz w:val="24"/>
-        </w:rPr>
-        <w:t xml:space="preserve">Diagrama de caso de uso – </w:t>
-      </w:r>
-      <w:r>
-        <w:rPr>
-          <w:rFonts w:ascii="Arial" w:hAnsi="Arial" w:cs="Arial"/>
-          <w:sz w:val="24"/>
-        </w:rPr>
-        <w:t xml:space="preserve">favorece o entendimento do que está sendo </w:t>
-      </w:r>
-      <w:r>
-        <w:rPr>
-          <w:rFonts w:ascii="Arial" w:hAnsi="Arial" w:cs="Arial"/>
-          <w:sz w:val="24"/>
-        </w:rPr>
-        <w:t>pedido. Digrama de fácil interpretação.</w:t>
-      </w:r>
-      <w:r>
-        <w:rPr>
-          <w:rFonts w:ascii="Arial" w:hAnsi="Arial" w:cs="Arial"/>
-          <w:sz w:val="24"/>
-        </w:rPr>
-        <w:t xml:space="preserve"> Vai representar cada uso que o usuário deve ter. Representa cada ação e funcionalidade</w:t>
-      </w:r>
-    </w:p>
-    <w:p>
-      <w:pPr>
-        <w:rPr>
-          <w:rFonts w:ascii="Arial" w:hAnsi="Arial" w:cs="Arial"/>
-          <w:sz w:val="24"/>
-        </w:rPr>
-      </w:pPr>
-      <w:r>
-        <w:rPr>
-          <w:rFonts w:ascii="Arial" w:hAnsi="Arial" w:cs="Arial"/>
-          <w:sz w:val="24"/>
-        </w:rPr>
-        <w:t>Cenário- Tudo o que vai ser montado.</w:t>
-      </w:r>
-    </w:p>
-    <w:p>
-      <w:pPr>
-        <w:rPr>
-          <w:rFonts w:ascii="Arial" w:hAnsi="Arial" w:cs="Arial"/>
-          <w:sz w:val="24"/>
-        </w:rPr>
-      </w:pPr>
-      <w:r>
-        <w:rPr>
-          <w:rFonts w:ascii="Arial" w:hAnsi="Arial" w:cs="Arial"/>
-          <w:sz w:val="24"/>
-        </w:rPr>
-        <w:t>Ator-</w:t>
-      </w:r>
-    </w:p>
-    <w:p>
-      <w:pPr>
-        <w:rPr>
-          <w:rFonts w:ascii="Arial" w:hAnsi="Arial" w:cs="Arial"/>
-          <w:sz w:val="24"/>
-        </w:rPr>
-      </w:pPr>
-      <w:r>
-        <w:rPr>
-          <w:rFonts w:ascii="Arial" w:hAnsi="Arial" w:cs="Arial"/>
-          <w:sz w:val="24"/>
-        </w:rPr>
-        <w:t>Caso de Uso (Use Case) -</w:t>
-      </w:r>
-    </w:p>
-    <w:p>
-      <w:pPr>
-        <w:rPr>
-          <w:rFonts w:ascii="Arial" w:hAnsi="Arial" w:cs="Arial"/>
-          <w:sz w:val="24"/>
-        </w:rPr>
-      </w:pPr>
-    </w:p>
-    <w:p>
-      <w:pPr>
-        <w:rPr>
-          <w:rFonts w:ascii="Arial" w:hAnsi="Arial" w:cs="Arial"/>
-          <w:sz w:val="24"/>
-        </w:rPr>
-      </w:pPr>
-      <w:r>
-        <w:rPr>
-          <w:rFonts w:ascii="Arial" w:hAnsi="Arial" w:cs="Arial"/>
-          <w:b/>
-          <w:sz w:val="24"/>
-        </w:rPr>
-        <w:t>QUADRADO/RETÂNGULO</w:t>
-      </w:r>
-      <w:r>
-        <w:rPr>
-          <w:rFonts w:ascii="Arial" w:hAnsi="Arial" w:cs="Arial"/>
-          <w:sz w:val="24"/>
-        </w:rPr>
-        <w:t xml:space="preserve"> = SISTEMA (SITE, SOFTWARE, PROCESSO DE NEGOCIOS, APLICATIVOS)</w:t>
-      </w:r>
-    </w:p>
-    <w:p>
-      <w:pPr>
-        <w:rPr>
-          <w:rFonts w:ascii="Arial" w:hAnsi="Arial" w:cs="Arial"/>
-          <w:sz w:val="24"/>
-        </w:rPr>
-      </w:pPr>
-      <w:r>
-        <w:rPr>
-          <w:rFonts w:ascii="Arial" w:hAnsi="Arial" w:cs="Arial"/>
-          <w:b/>
-          <w:sz w:val="24"/>
-        </w:rPr>
-        <w:t xml:space="preserve">PESSOINHAS </w:t>
-      </w:r>
-      <w:r>
-        <w:rPr>
-          <w:rFonts w:ascii="Arial" w:hAnsi="Arial" w:cs="Arial"/>
-          <w:sz w:val="24"/>
-        </w:rPr>
-        <w:t>= ATORES (PESSOA, EMRPESA OU ATÉ OUTRO SISTEMA)</w:t>
-      </w:r>
-    </w:p>
-    <w:p>
-      <w:pPr>
-        <w:rPr>
-          <w:rFonts w:ascii="Arial" w:hAnsi="Arial" w:cs="Arial"/>
-          <w:sz w:val="24"/>
-        </w:rPr>
-      </w:pPr>
-      <w:r>
-        <w:rPr>
-          <w:rFonts w:ascii="Arial" w:hAnsi="Arial" w:cs="Arial"/>
-          <w:sz w:val="24"/>
-        </w:rPr>
-        <w:t>Atores primários – Inicia a utilização do sistema</w:t>
-      </w:r>
-    </w:p>
-    <w:p>
-      <w:pPr>
-        <w:rPr>
-          <w:rFonts w:ascii="Arial" w:hAnsi="Arial" w:cs="Arial"/>
-          <w:sz w:val="24"/>
-        </w:rPr>
-      </w:pPr>
-      <w:r>
-        <w:rPr>
-          <w:rFonts w:ascii="Arial" w:hAnsi="Arial" w:cs="Arial"/>
-          <w:sz w:val="24"/>
-        </w:rPr>
-        <w:t xml:space="preserve">Atores secundários </w:t>
-      </w:r>
-      <w:r>
-        <w:rPr>
-          <w:rFonts w:ascii="Arial" w:hAnsi="Arial" w:cs="Arial"/>
-          <w:sz w:val="24"/>
-        </w:rPr>
-        <w:t>–</w:t>
-      </w:r>
-      <w:r>
-        <w:rPr>
-          <w:rFonts w:ascii="Arial" w:hAnsi="Arial" w:cs="Arial"/>
-          <w:sz w:val="24"/>
-        </w:rPr>
-        <w:t xml:space="preserve"> Reage</w:t>
-      </w:r>
-      <w:r>
-        <w:rPr>
-          <w:rFonts w:ascii="Arial" w:hAnsi="Arial" w:cs="Arial"/>
-          <w:sz w:val="24"/>
-        </w:rPr>
-        <w:t xml:space="preserve"> </w:t>
-      </w:r>
-    </w:p>
-    <w:p>
-      <w:pPr>
-        <w:rPr>
-          <w:rFonts w:ascii="Arial" w:hAnsi="Arial" w:cs="Arial"/>
-          <w:sz w:val="24"/>
-        </w:rPr>
-      </w:pPr>
-      <w:r>
-        <w:rPr>
-          <w:rFonts w:ascii="Arial" w:hAnsi="Arial" w:cs="Arial"/>
-          <w:b/>
-          <w:sz w:val="24"/>
-        </w:rPr>
-        <w:t xml:space="preserve">CASOS DE USO (AÇÕES/FUNÇÕES) </w:t>
-      </w:r>
-      <w:r>
-        <w:rPr>
-          <w:rFonts w:ascii="Arial" w:hAnsi="Arial" w:cs="Arial"/>
-          <w:sz w:val="24"/>
-        </w:rPr>
-        <w:t>= ELIPSES</w:t>
-      </w:r>
-    </w:p>
-    <w:p>
-      <w:pPr>
-        <w:rPr>
-          <w:rFonts w:ascii="Arial" w:hAnsi="Arial" w:cs="Arial"/>
-          <w:sz w:val="24"/>
-        </w:rPr>
-      </w:pPr>
-      <w:r>
-        <w:rPr>
-          <w:rFonts w:ascii="Arial" w:hAnsi="Arial" w:cs="Arial"/>
-          <w:b/>
-          <w:sz w:val="24"/>
-        </w:rPr>
-        <w:t>RELAÇÕES</w:t>
-      </w:r>
-      <w:r>
-        <w:rPr>
-          <w:rFonts w:ascii="Arial" w:hAnsi="Arial" w:cs="Arial"/>
-          <w:sz w:val="24"/>
-        </w:rPr>
-        <w:t xml:space="preserve"> = LINHAS SEM SETAS (quando possuem setinhas um caso de uso se relaciona com outro)</w:t>
-      </w:r>
-    </w:p>
-    <w:p>
-      <w:pPr>
-        <w:rPr>
-          <w:rFonts w:ascii="Arial" w:hAnsi="Arial" w:cs="Arial"/>
-          <w:sz w:val="24"/>
-        </w:rPr>
-      </w:pPr>
-      <w:r>
-        <w:rPr>
-          <w:rFonts w:ascii="Arial" w:hAnsi="Arial" w:cs="Arial"/>
-          <w:b/>
-          <w:sz w:val="24"/>
-        </w:rPr>
-        <w:t xml:space="preserve">HERANÇA </w:t>
-      </w:r>
-      <w:r>
-        <w:rPr>
-          <w:rFonts w:ascii="Arial" w:hAnsi="Arial" w:cs="Arial"/>
-          <w:b/>
-          <w:sz w:val="24"/>
-        </w:rPr>
-        <w:t>OU GENERALIZAÇÃO</w:t>
-      </w:r>
-      <w:r>
-        <w:rPr>
-          <w:rFonts w:ascii="Arial" w:hAnsi="Arial" w:cs="Arial"/>
-          <w:sz w:val="24"/>
-        </w:rPr>
-        <w:t>= SETA VAZADA</w:t>
-      </w:r>
-    </w:p>
-    <w:p>
-      <w:pPr>
-        <w:rPr>
-          <w:rFonts w:ascii="Arial" w:hAnsi="Arial" w:cs="Arial"/>
-          <w:sz w:val="24"/>
-        </w:rPr>
-      </w:pPr>
-    </w:p>
-    <w:p>
-      <w:pPr>
-        <w:rPr>
-          <w:rFonts w:ascii="Arial" w:hAnsi="Arial" w:cs="Arial"/>
-          <w:sz w:val="24"/>
-        </w:rPr>
-      </w:pPr>
-    </w:p>
-    <w:p>
-      <w:pPr>
-        <w:rPr>
-          <w:rFonts w:ascii="Arial" w:hAnsi="Arial" w:cs="Arial"/>
-          <w:sz w:val="24"/>
-        </w:rPr>
-      </w:pPr>
-    </w:p>
-    <w:p>
-      <w:pPr>
-        <w:rPr>
-          <w:rFonts w:ascii="Arial" w:hAnsi="Arial" w:cs="Arial"/>
-          <w:sz w:val="24"/>
-        </w:rPr>
-      </w:pPr>
-      <w:r>
-        <w:rPr>
-          <w:rFonts w:ascii="Arial" w:hAnsi="Arial" w:cs="Arial"/>
-          <w:sz w:val="24"/>
-        </w:rPr>
-        <w:t>Linguagem de modelagem unificada precisa de regras</w:t>
-      </w:r>
-    </w:p>
-    <w:p>
-      <w:pPr>
-        <w:rPr>
-          <w:rFonts w:ascii="Arial" w:hAnsi="Arial" w:cs="Arial"/>
-          <w:sz w:val="24"/>
-        </w:rPr>
-      </w:pPr>
-      <w:r>
-        <w:rPr>
-          <w:rFonts w:ascii="Arial" w:hAnsi="Arial" w:cs="Arial"/>
-          <w:b/>
-          <w:sz w:val="24"/>
-        </w:rPr>
-        <w:lastRenderedPageBreak/>
-        <w:t>Diagrama de classe</w:t>
-      </w:r>
-      <w:r>
-        <w:rPr>
-          <w:rFonts w:ascii="Arial" w:hAnsi="Arial" w:cs="Arial"/>
-          <w:sz w:val="24"/>
-        </w:rPr>
-        <w:t xml:space="preserve"> – Comunicação do time de desenvolvimento.</w:t>
-      </w:r>
-    </w:p>
-    <w:p>
-      <w:pPr>
-        <w:rPr>
-          <w:rFonts w:ascii="Arial" w:hAnsi="Arial" w:cs="Arial"/>
-          <w:sz w:val="24"/>
-        </w:rPr>
-      </w:pPr>
-      <w:r>
-        <w:rPr>
-          <w:rFonts w:ascii="Arial" w:hAnsi="Arial" w:cs="Arial"/>
-          <w:sz w:val="24"/>
-        </w:rPr>
-        <w:t>CLASSE = MOLDE DE AGRUPAMENTOS DE SEMELHANTES</w:t>
-      </w:r>
-    </w:p>
-    <w:p>
-      <w:pPr>
-        <w:rPr>
-          <w:rFonts w:ascii="Arial" w:hAnsi="Arial" w:cs="Arial"/>
-          <w:sz w:val="24"/>
-        </w:rPr>
-      </w:pPr>
-      <w:r>
-        <w:rPr>
-          <w:rFonts w:ascii="Arial" w:hAnsi="Arial" w:cs="Arial"/>
-          <w:sz w:val="24"/>
-        </w:rPr>
-        <w:t>ATRIBUTOS = CARACTERÍSTICAS</w:t>
-      </w:r>
-    </w:p>
-    <w:p>
-      <w:pPr>
-        <w:rPr>
-          <w:rFonts w:ascii="Arial" w:hAnsi="Arial" w:cs="Arial"/>
-          <w:sz w:val="24"/>
-        </w:rPr>
-      </w:pPr>
-      <w:r>
-        <w:rPr>
-          <w:rFonts w:ascii="Arial" w:hAnsi="Arial" w:cs="Arial"/>
-          <w:sz w:val="24"/>
-        </w:rPr>
-        <w:t>METODOS</w:t>
-      </w:r>
-    </w:p>
-    <w:p>
-      <w:pPr>
-        <w:rPr>
-          <w:rFonts w:ascii="Arial" w:hAnsi="Arial" w:cs="Arial"/>
-          <w:sz w:val="24"/>
-        </w:rPr>
-      </w:pPr>
-      <w:r>
-        <w:rPr>
-          <w:rFonts w:ascii="Arial" w:hAnsi="Arial" w:cs="Arial"/>
-          <w:sz w:val="24"/>
-        </w:rPr>
-        <w:t>HERANÇA = REUTILIZAÇÃO DE CÓDIGO!!!!!!!!!!!</w:t>
-      </w:r>
-    </w:p>
-    <w:p>
-      <w:pPr>
-        <w:rPr>
-          <w:rFonts w:ascii="Arial" w:hAnsi="Arial" w:cs="Arial"/>
-          <w:sz w:val="24"/>
-        </w:rPr>
-      </w:pPr>
-      <w:r>
-        <w:rPr>
-          <w:rFonts w:ascii="Arial" w:hAnsi="Arial" w:cs="Arial"/>
-          <w:sz w:val="24"/>
-        </w:rPr>
-        <w:t>NÃO DA PRA INSTANCIAR UMA CLASSE ABSTRATA</w:t>
+        <w:t>COMO TIRAR OS COLABORADORES DE STA</w:t>
+      </w:r>
+      <w:r>
+        <w:rPr>
+          <w:rFonts w:ascii="Arial" w:hAnsi="Arial" w:cs="Arial"/>
+          <w:b/>
+          <w:sz w:val="40"/>
+        </w:rPr>
+        <w:t>KEHOLDERS:</w:t>
+      </w:r>
+    </w:p>
+    <w:p>
+      <w:pPr>
+        <w:jc w:val="center"/>
+        <w:rPr>
+          <w:rFonts w:ascii="Arial" w:hAnsi="Arial" w:cs="Arial"/>
+          <w:b/>
+          <w:sz w:val="40"/>
+        </w:rPr>
+      </w:pPr>
+      <w:r>
+        <w:rPr>
+          <w:rFonts w:ascii="Arial" w:hAnsi="Arial" w:cs="Arial"/>
+          <w:b/>
+          <w:sz w:val="40"/>
+        </w:rPr>
+        <w:t>IR EM PROJECT SETTINGS</w:t>
+      </w:r>
+    </w:p>
+    <w:p>
+      <w:pPr>
+        <w:jc w:val="center"/>
+        <w:rPr>
+          <w:rFonts w:ascii="Arial" w:hAnsi="Arial" w:cs="Arial"/>
+          <w:b/>
+          <w:sz w:val="40"/>
+        </w:rPr>
+      </w:pPr>
+      <w:r>
+        <w:rPr>
+          <w:rFonts w:ascii="Arial" w:hAnsi="Arial" w:cs="Arial"/>
+          <w:b/>
+          <w:sz w:val="40"/>
+        </w:rPr>
+        <w:t>CLICAR EM TEAMS</w:t>
+      </w:r>
+    </w:p>
+    <w:p>
+      <w:pPr>
+        <w:jc w:val="center"/>
+        <w:rPr>
+          <w:rFonts w:ascii="Arial" w:hAnsi="Arial" w:cs="Arial"/>
+          <w:b/>
+          <w:sz w:val="40"/>
+        </w:rPr>
+      </w:pPr>
+      <w:r>
+        <w:rPr>
+          <w:rFonts w:ascii="Arial" w:hAnsi="Arial" w:cs="Arial"/>
+          <w:b/>
+          <w:sz w:val="40"/>
+        </w:rPr>
+        <w:t>IR EM SETTINGS</w:t>
       </w:r>
       <w:bookmarkStart w:id="0" w:name="_GoBack"/>
       <w:bookmarkEnd w:id="0"/>
+    </w:p>
+    <w:p>
+      <w:pPr>
+        <w:jc w:val="center"/>
+        <w:rPr>
+          <w:rFonts w:ascii="Arial" w:hAnsi="Arial" w:cs="Arial"/>
+          <w:b/>
+          <w:sz w:val="40"/>
+        </w:rPr>
+      </w:pPr>
+      <w:r>
+        <w:rPr>
+          <w:rFonts w:ascii="Arial" w:hAnsi="Arial" w:cs="Arial"/>
+          <w:b/>
+          <w:sz w:val="40"/>
+        </w:rPr>
+        <w:t>ADD ADMS</w:t>
+      </w:r>
+    </w:p>
+    <w:p>
+      <w:pPr>
+        <w:jc w:val="center"/>
+        <w:rPr>
+          <w:rFonts w:ascii="Arial" w:hAnsi="Arial" w:cs="Arial"/>
+          <w:b/>
+          <w:sz w:val="40"/>
+        </w:rPr>
+      </w:pPr>
+    </w:p>
+    <w:p>
+      <w:pPr>
+        <w:jc w:val="center"/>
+      </w:pPr>
+    </w:p>
+    <w:p>
+      <w:pPr>
+        <w:jc w:val="center"/>
+      </w:pPr>
+    </w:p>
+    <w:p>
+      <w:pPr>
+        <w:rPr>
+          <w:rFonts w:ascii="Arial" w:hAnsi="Arial" w:cs="Arial"/>
+          <w:b/>
+          <w:sz w:val="24"/>
+        </w:rPr>
+      </w:pPr>
+      <w:r>
+        <w:rPr>
+          <w:rFonts w:ascii="Arial" w:hAnsi="Arial" w:cs="Arial"/>
+          <w:b/>
+          <w:sz w:val="24"/>
+        </w:rPr>
+        <w:t xml:space="preserve">Aula </w:t>
+      </w:r>
+      <w:r>
+        <w:rPr>
+          <w:rFonts w:ascii="Arial" w:hAnsi="Arial" w:cs="Arial"/>
+          <w:b/>
+          <w:sz w:val="24"/>
+        </w:rPr>
+        <w:t>3</w:t>
+      </w:r>
+      <w:r>
+        <w:rPr>
+          <w:rFonts w:ascii="Arial" w:hAnsi="Arial" w:cs="Arial"/>
+          <w:b/>
+          <w:sz w:val="24"/>
+        </w:rPr>
+        <w:t xml:space="preserve"> </w:t>
+      </w:r>
+      <w:r>
+        <w:rPr>
+          <w:rFonts w:ascii="Arial" w:hAnsi="Arial" w:cs="Arial"/>
+          <w:b/>
+          <w:sz w:val="24"/>
+        </w:rPr>
+        <w:t>–</w:t>
+      </w:r>
+      <w:r>
+        <w:rPr>
+          <w:rFonts w:ascii="Arial" w:hAnsi="Arial" w:cs="Arial"/>
+          <w:b/>
+          <w:sz w:val="24"/>
+        </w:rPr>
+        <w:t xml:space="preserve"> </w:t>
+      </w:r>
+      <w:proofErr w:type="spellStart"/>
+      <w:r>
+        <w:rPr>
+          <w:rFonts w:ascii="Arial" w:hAnsi="Arial" w:cs="Arial"/>
+          <w:b/>
+          <w:sz w:val="24"/>
+        </w:rPr>
+        <w:t>Dev</w:t>
+      </w:r>
+      <w:r>
+        <w:rPr>
+          <w:rFonts w:ascii="Arial" w:hAnsi="Arial" w:cs="Arial"/>
+          <w:b/>
+          <w:sz w:val="24"/>
+        </w:rPr>
+        <w:t>O</w:t>
+      </w:r>
+      <w:r>
+        <w:rPr>
+          <w:rFonts w:ascii="Arial" w:hAnsi="Arial" w:cs="Arial"/>
+          <w:b/>
+          <w:sz w:val="24"/>
+        </w:rPr>
+        <w:t>ps</w:t>
+      </w:r>
+      <w:proofErr w:type="spellEnd"/>
+      <w:r>
+        <w:rPr>
+          <w:rFonts w:ascii="Arial" w:hAnsi="Arial" w:cs="Arial"/>
+          <w:b/>
+          <w:sz w:val="24"/>
+        </w:rPr>
+        <w:t xml:space="preserve"> na prática</w:t>
+      </w:r>
+    </w:p>
+    <w:p>
+      <w:pPr>
+        <w:rPr>
+          <w:rFonts w:ascii="Arial" w:hAnsi="Arial" w:cs="Arial"/>
+          <w:b/>
+          <w:sz w:val="24"/>
+        </w:rPr>
+      </w:pPr>
+    </w:p>
+    <w:p>
+      <w:pPr>
+        <w:rPr>
+          <w:rFonts w:ascii="Arial" w:hAnsi="Arial" w:cs="Arial"/>
+          <w:b/>
+          <w:sz w:val="24"/>
+        </w:rPr>
+      </w:pPr>
+      <w:r>
+        <w:rPr>
+          <w:rFonts w:ascii="Arial" w:hAnsi="Arial" w:cs="Arial"/>
+          <w:b/>
+          <w:sz w:val="24"/>
+        </w:rPr>
+        <w:t xml:space="preserve">Aula </w:t>
+      </w:r>
+      <w:r>
+        <w:rPr>
+          <w:rFonts w:ascii="Arial" w:hAnsi="Arial" w:cs="Arial"/>
+          <w:b/>
+          <w:sz w:val="24"/>
+        </w:rPr>
+        <w:t>4</w:t>
+      </w:r>
+      <w:r>
+        <w:rPr>
+          <w:rFonts w:ascii="Arial" w:hAnsi="Arial" w:cs="Arial"/>
+          <w:b/>
+          <w:sz w:val="24"/>
+        </w:rPr>
+        <w:t xml:space="preserve"> </w:t>
+      </w:r>
+      <w:r>
+        <w:rPr>
+          <w:rFonts w:ascii="Arial" w:hAnsi="Arial" w:cs="Arial"/>
+          <w:b/>
+          <w:sz w:val="24"/>
+        </w:rPr>
+        <w:t>–</w:t>
+      </w:r>
+      <w:r>
+        <w:rPr>
+          <w:rFonts w:ascii="Arial" w:hAnsi="Arial" w:cs="Arial"/>
+          <w:b/>
+          <w:sz w:val="24"/>
+        </w:rPr>
+        <w:t xml:space="preserve"> D</w:t>
+      </w:r>
+      <w:r>
+        <w:rPr>
+          <w:rFonts w:ascii="Arial" w:hAnsi="Arial" w:cs="Arial"/>
+          <w:b/>
+          <w:sz w:val="24"/>
+        </w:rPr>
+        <w:t xml:space="preserve">esign </w:t>
+      </w:r>
+      <w:proofErr w:type="spellStart"/>
+      <w:r>
+        <w:rPr>
+          <w:rFonts w:ascii="Arial" w:hAnsi="Arial" w:cs="Arial"/>
+          <w:b/>
+          <w:sz w:val="24"/>
+        </w:rPr>
+        <w:t>Pattern</w:t>
+      </w:r>
+      <w:proofErr w:type="spellEnd"/>
+    </w:p>
+    <w:p>
+      <w:pPr>
+        <w:rPr>
+          <w:rFonts w:ascii="Arial" w:hAnsi="Arial" w:cs="Arial"/>
+          <w:b/>
+          <w:sz w:val="24"/>
+        </w:rPr>
+      </w:pPr>
+      <w:r>
+        <w:rPr>
+          <w:rFonts w:ascii="Arial" w:hAnsi="Arial" w:cs="Arial"/>
+          <w:b/>
+          <w:sz w:val="24"/>
+        </w:rPr>
+        <w:t xml:space="preserve">Aula 5 – Apresentação Design </w:t>
+      </w:r>
+      <w:proofErr w:type="spellStart"/>
+      <w:r>
+        <w:rPr>
+          <w:rFonts w:ascii="Arial" w:hAnsi="Arial" w:cs="Arial"/>
+          <w:b/>
+          <w:sz w:val="24"/>
+        </w:rPr>
+        <w:t>Pattern</w:t>
+      </w:r>
+      <w:proofErr w:type="spellEnd"/>
+    </w:p>
+    <w:p>
+      <w:pPr>
+        <w:rPr>
+          <w:rFonts w:ascii="Arial" w:hAnsi="Arial" w:cs="Arial"/>
+          <w:b/>
+          <w:sz w:val="24"/>
+        </w:rPr>
+      </w:pPr>
+      <w:r>
+        <w:rPr>
+          <w:rFonts w:ascii="Arial" w:hAnsi="Arial" w:cs="Arial"/>
+          <w:b/>
+          <w:sz w:val="24"/>
+        </w:rPr>
+        <w:t>Aula 6 – Requisitos</w:t>
+      </w:r>
+    </w:p>
+    <w:p>
+      <w:pPr>
+        <w:rPr>
+          <w:rFonts w:ascii="Arial" w:hAnsi="Arial" w:cs="Arial"/>
+          <w:b/>
+          <w:sz w:val="24"/>
+        </w:rPr>
+      </w:pPr>
+      <w:r>
+        <w:rPr>
+          <w:rFonts w:ascii="Arial" w:hAnsi="Arial" w:cs="Arial"/>
+          <w:b/>
+          <w:sz w:val="24"/>
+        </w:rPr>
+        <w:t>Aula 7- Levantamento de requisitos (entrega)</w:t>
+      </w:r>
+    </w:p>
+    <w:p>
+      <w:pPr>
+        <w:rPr>
+          <w:rFonts w:ascii="Arial" w:hAnsi="Arial" w:cs="Arial"/>
+          <w:b/>
+          <w:sz w:val="24"/>
+        </w:rPr>
+      </w:pPr>
+    </w:p>
+    <w:p>
+      <w:pPr>
+        <w:rPr>
+          <w:rFonts w:ascii="Arial" w:hAnsi="Arial" w:cs="Arial"/>
+          <w:b/>
+          <w:sz w:val="24"/>
+        </w:rPr>
+      </w:pPr>
+      <w:r>
+        <w:rPr>
+          <w:rFonts w:ascii="Arial" w:hAnsi="Arial" w:cs="Arial"/>
+          <w:b/>
+          <w:sz w:val="24"/>
+        </w:rPr>
+        <w:t>Aula 8- Diagramas UML</w:t>
+      </w:r>
+    </w:p>
+    <w:p>
+      <w:pPr>
+        <w:rPr>
+          <w:rFonts w:ascii="Arial" w:hAnsi="Arial" w:cs="Arial"/>
+          <w:b/>
+          <w:sz w:val="24"/>
+        </w:rPr>
+      </w:pPr>
+      <w:r>
+        <w:rPr>
+          <w:rFonts w:ascii="Arial" w:hAnsi="Arial" w:cs="Arial"/>
+          <w:b/>
+          <w:sz w:val="24"/>
+        </w:rPr>
+        <w:t xml:space="preserve">A parte de levantamento de requisitos é a parte mais importante do desenvolvimento. Saber qual a necessidade e entender as </w:t>
+      </w:r>
+      <w:r>
+        <w:rPr>
+          <w:rFonts w:ascii="Arial" w:hAnsi="Arial" w:cs="Arial"/>
+          <w:b/>
+          <w:sz w:val="24"/>
+        </w:rPr>
+        <w:t>soluções.</w:t>
+      </w:r>
+    </w:p>
+    <w:p>
+      <w:pPr>
+        <w:rPr>
+          <w:rFonts w:ascii="Arial" w:hAnsi="Arial" w:cs="Arial"/>
+          <w:b/>
+          <w:sz w:val="24"/>
+        </w:rPr>
+      </w:pPr>
+      <w:r>
+        <w:rPr>
+          <w:rFonts w:ascii="Arial" w:hAnsi="Arial" w:cs="Arial"/>
+          <w:b/>
+          <w:sz w:val="24"/>
+        </w:rPr>
+        <w:t>Diagramas UML são a complementação dos requisitos.</w:t>
+      </w:r>
+    </w:p>
+    <w:p>
+      <w:pPr>
+        <w:rPr>
+          <w:rFonts w:ascii="Arial" w:hAnsi="Arial" w:cs="Arial"/>
+          <w:b/>
+          <w:sz w:val="24"/>
+        </w:rPr>
+      </w:pPr>
+      <w:r>
+        <w:rPr>
+          <w:rFonts w:ascii="Arial" w:hAnsi="Arial" w:cs="Arial"/>
+          <w:b/>
+          <w:sz w:val="24"/>
+        </w:rPr>
+        <w:t xml:space="preserve">UML- </w:t>
+      </w:r>
+      <w:r>
+        <w:rPr>
+          <w:rFonts w:ascii="Arial" w:hAnsi="Arial" w:cs="Arial"/>
+          <w:sz w:val="24"/>
+        </w:rPr>
+        <w:t>LINGUAGEM MODELAGEM UNIFICADA</w:t>
+      </w:r>
+      <w:r>
+        <w:rPr>
+          <w:rFonts w:ascii="Arial" w:hAnsi="Arial" w:cs="Arial"/>
+          <w:sz w:val="24"/>
+        </w:rPr>
+        <w:t>.</w:t>
+      </w:r>
+    </w:p>
+    <w:p>
+      <w:pPr>
+        <w:rPr>
+          <w:rFonts w:ascii="Arial" w:hAnsi="Arial" w:cs="Arial"/>
+          <w:sz w:val="24"/>
+        </w:rPr>
+      </w:pPr>
+      <w:r>
+        <w:rPr>
+          <w:rFonts w:ascii="Arial" w:hAnsi="Arial" w:cs="Arial"/>
+          <w:b/>
+          <w:sz w:val="24"/>
+        </w:rPr>
+        <w:t xml:space="preserve">Diagrama de caso de uso – </w:t>
+      </w:r>
+      <w:r>
+        <w:rPr>
+          <w:rFonts w:ascii="Arial" w:hAnsi="Arial" w:cs="Arial"/>
+          <w:sz w:val="24"/>
+        </w:rPr>
+        <w:t xml:space="preserve">favorece o entendimento do que está sendo </w:t>
+      </w:r>
+      <w:r>
+        <w:rPr>
+          <w:rFonts w:ascii="Arial" w:hAnsi="Arial" w:cs="Arial"/>
+          <w:sz w:val="24"/>
+        </w:rPr>
+        <w:t>pedido. Digrama de fácil interpretação.</w:t>
+      </w:r>
+      <w:r>
+        <w:rPr>
+          <w:rFonts w:ascii="Arial" w:hAnsi="Arial" w:cs="Arial"/>
+          <w:sz w:val="24"/>
+        </w:rPr>
+        <w:t xml:space="preserve"> Vai representar cada uso que o usuário deve ter. Representa cada ação e funcionalidade</w:t>
+      </w:r>
+    </w:p>
+    <w:p>
+      <w:pPr>
+        <w:rPr>
+          <w:rFonts w:ascii="Arial" w:hAnsi="Arial" w:cs="Arial"/>
+          <w:sz w:val="24"/>
+        </w:rPr>
+      </w:pPr>
+      <w:r>
+        <w:rPr>
+          <w:rFonts w:ascii="Arial" w:hAnsi="Arial" w:cs="Arial"/>
+          <w:sz w:val="24"/>
+        </w:rPr>
+        <w:t>Cenário- Tudo o que vai ser montado.</w:t>
+      </w:r>
+    </w:p>
+    <w:p>
+      <w:pPr>
+        <w:rPr>
+          <w:rFonts w:ascii="Arial" w:hAnsi="Arial" w:cs="Arial"/>
+          <w:sz w:val="24"/>
+        </w:rPr>
+      </w:pPr>
+      <w:r>
+        <w:rPr>
+          <w:rFonts w:ascii="Arial" w:hAnsi="Arial" w:cs="Arial"/>
+          <w:sz w:val="24"/>
+        </w:rPr>
+        <w:t>Ator-</w:t>
+      </w:r>
+    </w:p>
+    <w:p>
+      <w:pPr>
+        <w:rPr>
+          <w:rFonts w:ascii="Arial" w:hAnsi="Arial" w:cs="Arial"/>
+          <w:sz w:val="24"/>
+        </w:rPr>
+      </w:pPr>
+      <w:r>
+        <w:rPr>
+          <w:rFonts w:ascii="Arial" w:hAnsi="Arial" w:cs="Arial"/>
+          <w:sz w:val="24"/>
+        </w:rPr>
+        <w:t>Caso de Uso (Use Case) -</w:t>
+      </w:r>
+    </w:p>
+    <w:p>
+      <w:pPr>
+        <w:rPr>
+          <w:rFonts w:ascii="Arial" w:hAnsi="Arial" w:cs="Arial"/>
+          <w:sz w:val="24"/>
+        </w:rPr>
+      </w:pPr>
+    </w:p>
+    <w:p>
+      <w:pPr>
+        <w:rPr>
+          <w:rFonts w:ascii="Arial" w:hAnsi="Arial" w:cs="Arial"/>
+          <w:sz w:val="24"/>
+        </w:rPr>
+      </w:pPr>
+      <w:r>
+        <w:rPr>
+          <w:rFonts w:ascii="Arial" w:hAnsi="Arial" w:cs="Arial"/>
+          <w:b/>
+          <w:sz w:val="24"/>
+        </w:rPr>
+        <w:lastRenderedPageBreak/>
+        <w:t>QUADRADO/RETÂNGULO</w:t>
+      </w:r>
+      <w:r>
+        <w:rPr>
+          <w:rFonts w:ascii="Arial" w:hAnsi="Arial" w:cs="Arial"/>
+          <w:sz w:val="24"/>
+        </w:rPr>
+        <w:t xml:space="preserve"> = SISTEMA (SITE, SOFTWARE, PROCESSO DE NEGOCIOS, APLICATIVOS)</w:t>
+      </w:r>
+    </w:p>
+    <w:p>
+      <w:pPr>
+        <w:rPr>
+          <w:rFonts w:ascii="Arial" w:hAnsi="Arial" w:cs="Arial"/>
+          <w:sz w:val="24"/>
+        </w:rPr>
+      </w:pPr>
+      <w:r>
+        <w:rPr>
+          <w:rFonts w:ascii="Arial" w:hAnsi="Arial" w:cs="Arial"/>
+          <w:b/>
+          <w:sz w:val="24"/>
+        </w:rPr>
+        <w:t xml:space="preserve">PESSOINHAS </w:t>
+      </w:r>
+      <w:r>
+        <w:rPr>
+          <w:rFonts w:ascii="Arial" w:hAnsi="Arial" w:cs="Arial"/>
+          <w:sz w:val="24"/>
+        </w:rPr>
+        <w:t>= ATORES (PESSOA, EMRPESA OU ATÉ OUTRO SISTEMA)</w:t>
+      </w:r>
+    </w:p>
+    <w:p>
+      <w:pPr>
+        <w:rPr>
+          <w:rFonts w:ascii="Arial" w:hAnsi="Arial" w:cs="Arial"/>
+          <w:sz w:val="24"/>
+        </w:rPr>
+      </w:pPr>
+      <w:r>
+        <w:rPr>
+          <w:rFonts w:ascii="Arial" w:hAnsi="Arial" w:cs="Arial"/>
+          <w:sz w:val="24"/>
+        </w:rPr>
+        <w:t>Atores primários – Inicia a utilização do sistema</w:t>
+      </w:r>
+    </w:p>
+    <w:p>
+      <w:pPr>
+        <w:rPr>
+          <w:rFonts w:ascii="Arial" w:hAnsi="Arial" w:cs="Arial"/>
+          <w:sz w:val="24"/>
+        </w:rPr>
+      </w:pPr>
+      <w:r>
+        <w:rPr>
+          <w:rFonts w:ascii="Arial" w:hAnsi="Arial" w:cs="Arial"/>
+          <w:sz w:val="24"/>
+        </w:rPr>
+        <w:t xml:space="preserve">Atores secundários </w:t>
+      </w:r>
+      <w:r>
+        <w:rPr>
+          <w:rFonts w:ascii="Arial" w:hAnsi="Arial" w:cs="Arial"/>
+          <w:sz w:val="24"/>
+        </w:rPr>
+        <w:t>–</w:t>
+      </w:r>
+      <w:r>
+        <w:rPr>
+          <w:rFonts w:ascii="Arial" w:hAnsi="Arial" w:cs="Arial"/>
+          <w:sz w:val="24"/>
+        </w:rPr>
+        <w:t xml:space="preserve"> Reage</w:t>
+      </w:r>
+      <w:r>
+        <w:rPr>
+          <w:rFonts w:ascii="Arial" w:hAnsi="Arial" w:cs="Arial"/>
+          <w:sz w:val="24"/>
+        </w:rPr>
+        <w:t xml:space="preserve"> </w:t>
+      </w:r>
+    </w:p>
+    <w:p>
+      <w:pPr>
+        <w:rPr>
+          <w:rFonts w:ascii="Arial" w:hAnsi="Arial" w:cs="Arial"/>
+          <w:sz w:val="24"/>
+        </w:rPr>
+      </w:pPr>
+      <w:r>
+        <w:rPr>
+          <w:rFonts w:ascii="Arial" w:hAnsi="Arial" w:cs="Arial"/>
+          <w:b/>
+          <w:sz w:val="24"/>
+        </w:rPr>
+        <w:t xml:space="preserve">CASOS DE USO (AÇÕES/FUNÇÕES) </w:t>
+      </w:r>
+      <w:r>
+        <w:rPr>
+          <w:rFonts w:ascii="Arial" w:hAnsi="Arial" w:cs="Arial"/>
+          <w:sz w:val="24"/>
+        </w:rPr>
+        <w:t>= ELIPSES</w:t>
+      </w:r>
+    </w:p>
+    <w:p>
+      <w:pPr>
+        <w:rPr>
+          <w:rFonts w:ascii="Arial" w:hAnsi="Arial" w:cs="Arial"/>
+          <w:sz w:val="24"/>
+        </w:rPr>
+      </w:pPr>
+      <w:r>
+        <w:rPr>
+          <w:rFonts w:ascii="Arial" w:hAnsi="Arial" w:cs="Arial"/>
+          <w:b/>
+          <w:sz w:val="24"/>
+        </w:rPr>
+        <w:t>RELAÇÕES</w:t>
+      </w:r>
+      <w:r>
+        <w:rPr>
+          <w:rFonts w:ascii="Arial" w:hAnsi="Arial" w:cs="Arial"/>
+          <w:sz w:val="24"/>
+        </w:rPr>
+        <w:t xml:space="preserve"> = LINHAS SEM SETAS (quando possuem setinhas um caso de uso se relaciona com outro)</w:t>
+      </w:r>
+    </w:p>
+    <w:p>
+      <w:pPr>
+        <w:rPr>
+          <w:rFonts w:ascii="Arial" w:hAnsi="Arial" w:cs="Arial"/>
+          <w:sz w:val="24"/>
+        </w:rPr>
+      </w:pPr>
+      <w:r>
+        <w:rPr>
+          <w:rFonts w:ascii="Arial" w:hAnsi="Arial" w:cs="Arial"/>
+          <w:b/>
+          <w:sz w:val="24"/>
+        </w:rPr>
+        <w:t xml:space="preserve">HERANÇA </w:t>
+      </w:r>
+      <w:r>
+        <w:rPr>
+          <w:rFonts w:ascii="Arial" w:hAnsi="Arial" w:cs="Arial"/>
+          <w:b/>
+          <w:sz w:val="24"/>
+        </w:rPr>
+        <w:t>OU GENERALIZAÇÃO</w:t>
+      </w:r>
+      <w:r>
+        <w:rPr>
+          <w:rFonts w:ascii="Arial" w:hAnsi="Arial" w:cs="Arial"/>
+          <w:sz w:val="24"/>
+        </w:rPr>
+        <w:t>= SETA VAZADA</w:t>
+      </w:r>
+    </w:p>
+    <w:p>
+      <w:pPr>
+        <w:rPr>
+          <w:rFonts w:ascii="Arial" w:hAnsi="Arial" w:cs="Arial"/>
+          <w:sz w:val="24"/>
+        </w:rPr>
+      </w:pPr>
+    </w:p>
+    <w:p>
+      <w:pPr>
+        <w:rPr>
+          <w:rFonts w:ascii="Arial" w:hAnsi="Arial" w:cs="Arial"/>
+          <w:sz w:val="24"/>
+        </w:rPr>
+      </w:pPr>
+    </w:p>
+    <w:p>
+      <w:pPr>
+        <w:rPr>
+          <w:rFonts w:ascii="Arial" w:hAnsi="Arial" w:cs="Arial"/>
+          <w:sz w:val="24"/>
+        </w:rPr>
+      </w:pPr>
+    </w:p>
+    <w:p>
+      <w:pPr>
+        <w:rPr>
+          <w:rFonts w:ascii="Arial" w:hAnsi="Arial" w:cs="Arial"/>
+          <w:sz w:val="24"/>
+        </w:rPr>
+      </w:pPr>
+      <w:r>
+        <w:rPr>
+          <w:rFonts w:ascii="Arial" w:hAnsi="Arial" w:cs="Arial"/>
+          <w:sz w:val="24"/>
+        </w:rPr>
+        <w:t>Linguagem de modelagem unificada precisa de regras</w:t>
+      </w:r>
+    </w:p>
+    <w:p>
+      <w:pPr>
+        <w:rPr>
+          <w:rFonts w:ascii="Arial" w:hAnsi="Arial" w:cs="Arial"/>
+          <w:sz w:val="24"/>
+        </w:rPr>
+      </w:pPr>
+      <w:r>
+        <w:rPr>
+          <w:rFonts w:ascii="Arial" w:hAnsi="Arial" w:cs="Arial"/>
+          <w:b/>
+          <w:sz w:val="24"/>
+        </w:rPr>
+        <w:t>Diagrama de classe</w:t>
+      </w:r>
+      <w:r>
+        <w:rPr>
+          <w:rFonts w:ascii="Arial" w:hAnsi="Arial" w:cs="Arial"/>
+          <w:sz w:val="24"/>
+        </w:rPr>
+        <w:t xml:space="preserve"> – Comunicação do time de desenvolvimento.</w:t>
+      </w:r>
+    </w:p>
+    <w:p>
+      <w:pPr>
+        <w:rPr>
+          <w:rFonts w:ascii="Arial" w:hAnsi="Arial" w:cs="Arial"/>
+          <w:sz w:val="24"/>
+        </w:rPr>
+      </w:pPr>
+      <w:r>
+        <w:rPr>
+          <w:rFonts w:ascii="Arial" w:hAnsi="Arial" w:cs="Arial"/>
+          <w:sz w:val="24"/>
+        </w:rPr>
+        <w:t>CLASSE = MOLDE DE AGRUPAMENTOS DE SEMELHANTES</w:t>
+      </w:r>
+    </w:p>
+    <w:p>
+      <w:pPr>
+        <w:rPr>
+          <w:rFonts w:ascii="Arial" w:hAnsi="Arial" w:cs="Arial"/>
+          <w:sz w:val="24"/>
+        </w:rPr>
+      </w:pPr>
+      <w:r>
+        <w:rPr>
+          <w:rFonts w:ascii="Arial" w:hAnsi="Arial" w:cs="Arial"/>
+          <w:sz w:val="24"/>
+        </w:rPr>
+        <w:t>ATRIBUTOS = CARACTERÍSTICAS</w:t>
+      </w:r>
+    </w:p>
+    <w:p>
+      <w:pPr>
+        <w:rPr>
+          <w:rFonts w:ascii="Arial" w:hAnsi="Arial" w:cs="Arial"/>
+          <w:sz w:val="24"/>
+        </w:rPr>
+      </w:pPr>
+      <w:r>
+        <w:rPr>
+          <w:rFonts w:ascii="Arial" w:hAnsi="Arial" w:cs="Arial"/>
+          <w:sz w:val="24"/>
+        </w:rPr>
+        <w:t>METODOS</w:t>
+      </w:r>
+    </w:p>
+    <w:p>
+      <w:pPr>
+        <w:rPr>
+          <w:rFonts w:ascii="Arial" w:hAnsi="Arial" w:cs="Arial"/>
+          <w:sz w:val="24"/>
+        </w:rPr>
+      </w:pPr>
+      <w:r>
+        <w:rPr>
+          <w:rFonts w:ascii="Arial" w:hAnsi="Arial" w:cs="Arial"/>
+          <w:sz w:val="24"/>
+        </w:rPr>
+        <w:t>HERANÇA = REUTILIZAÇÃO DE CÓDIGO!!!!!!!!!!!</w:t>
+      </w:r>
+    </w:p>
+    <w:p>
+      <w:pPr>
+        <w:rPr>
+          <w:rFonts w:ascii="Arial" w:hAnsi="Arial" w:cs="Arial"/>
+          <w:sz w:val="24"/>
+        </w:rPr>
+      </w:pPr>
+      <w:r>
+        <w:rPr>
+          <w:rFonts w:ascii="Arial" w:hAnsi="Arial" w:cs="Arial"/>
+          <w:sz w:val="24"/>
+        </w:rPr>
+        <w:t>NÃO DA PRA INSTANCIAR UMA CLASSE ABSTRATA</w:t>
+      </w:r>
+    </w:p>
+    <w:p>
+      <w:pPr>
+        <w:rPr>
+          <w:rFonts w:ascii="Arial" w:hAnsi="Arial" w:cs="Arial"/>
+          <w:sz w:val="24"/>
+        </w:rPr>
+      </w:pPr>
+    </w:p>
+    <w:p>
+      <w:pPr>
+        <w:rPr>
+          <w:rFonts w:ascii="Arial" w:hAnsi="Arial" w:cs="Arial"/>
+          <w:b/>
+          <w:sz w:val="24"/>
+        </w:rPr>
+      </w:pPr>
+      <w:r>
+        <w:rPr>
+          <w:rFonts w:ascii="Arial" w:hAnsi="Arial" w:cs="Arial"/>
+          <w:b/>
+          <w:sz w:val="24"/>
+        </w:rPr>
+        <w:t xml:space="preserve">Aula </w:t>
+      </w:r>
+      <w:r>
+        <w:rPr>
+          <w:rFonts w:ascii="Arial" w:hAnsi="Arial" w:cs="Arial"/>
+          <w:b/>
+          <w:sz w:val="24"/>
+        </w:rPr>
+        <w:t>9</w:t>
+      </w:r>
+      <w:r>
+        <w:rPr>
+          <w:rFonts w:ascii="Arial" w:hAnsi="Arial" w:cs="Arial"/>
+          <w:b/>
+          <w:sz w:val="24"/>
+        </w:rPr>
+        <w:t xml:space="preserve">- </w:t>
+      </w:r>
+      <w:r>
+        <w:rPr>
+          <w:rFonts w:ascii="Arial" w:hAnsi="Arial" w:cs="Arial"/>
+          <w:b/>
+          <w:sz w:val="24"/>
+        </w:rPr>
+        <w:t xml:space="preserve">Inteligência Artificial </w:t>
+      </w:r>
+    </w:p>
+    <w:p>
+      <w:pPr>
+        <w:rPr>
+          <w:rFonts w:ascii="Arial" w:hAnsi="Arial" w:cs="Arial"/>
+          <w:sz w:val="24"/>
+        </w:rPr>
+      </w:pPr>
+      <w:r>
+        <w:rPr>
+          <w:rFonts w:ascii="Arial" w:hAnsi="Arial" w:cs="Arial"/>
+          <w:sz w:val="24"/>
+        </w:rPr>
+        <w:tab/>
+      </w:r>
     </w:p>
     <w:p>
       <w:pPr>

</xml_diff>

<commit_message>
aula feita dia 8/02 (chelsea campeao mundial)
</commit_message>
<xml_diff>
--- a/Aulas 3° Semestre.docx
+++ b/Aulas 3° Semestre.docx
@@ -1862,15 +1862,107 @@
         </w:rPr>
         <w:t>negócio</w:t>
       </w:r>
+      <w:r>
+        <w:rPr>
+          <w:rFonts w:ascii="Arial" w:hAnsi="Arial" w:cs="Arial"/>
+          <w:sz w:val="24"/>
+        </w:rPr>
+        <w:t xml:space="preserve"> mais rígida- Fazer na API</w:t>
+      </w:r>
+    </w:p>
+    <w:p>
+      <w:pPr>
+        <w:rPr>
+          <w:rFonts w:ascii="Arial" w:hAnsi="Arial" w:cs="Arial"/>
+          <w:sz w:val="24"/>
+        </w:rPr>
+      </w:pPr>
+    </w:p>
+    <w:p>
+      <w:pPr>
+        <w:rPr>
+          <w:rFonts w:ascii="Arial" w:hAnsi="Arial" w:cs="Arial"/>
+          <w:sz w:val="24"/>
+        </w:rPr>
+      </w:pPr>
+    </w:p>
+    <w:p>
+      <w:pPr>
+        <w:rPr>
+          <w:rFonts w:ascii="Arial" w:hAnsi="Arial" w:cs="Arial"/>
+          <w:sz w:val="24"/>
+        </w:rPr>
+      </w:pPr>
+      <w:r>
+        <w:rPr>
+          <w:rFonts w:ascii="Arial" w:hAnsi="Arial" w:cs="Arial"/>
+          <w:sz w:val="24"/>
+        </w:rPr>
+        <w:lastRenderedPageBreak/>
+        <w:t>S</w:t>
+      </w:r>
+    </w:p>
+    <w:p>
+      <w:pPr>
+        <w:rPr>
+          <w:rFonts w:ascii="Arial" w:hAnsi="Arial" w:cs="Arial"/>
+          <w:sz w:val="24"/>
+        </w:rPr>
+      </w:pPr>
+      <w:r>
+        <w:rPr>
+          <w:rFonts w:ascii="Arial" w:hAnsi="Arial" w:cs="Arial"/>
+          <w:sz w:val="24"/>
+        </w:rPr>
+        <w:t>O</w:t>
+      </w:r>
+    </w:p>
+    <w:p>
+      <w:pPr>
+        <w:rPr>
+          <w:rFonts w:ascii="Arial" w:hAnsi="Arial" w:cs="Arial"/>
+          <w:sz w:val="24"/>
+        </w:rPr>
+      </w:pPr>
+      <w:r>
+        <w:rPr>
+          <w:rFonts w:ascii="Arial" w:hAnsi="Arial" w:cs="Arial"/>
+          <w:sz w:val="24"/>
+        </w:rPr>
+        <w:t>L</w:t>
+      </w:r>
+    </w:p>
+    <w:p>
+      <w:pPr>
+        <w:rPr>
+          <w:rFonts w:ascii="Arial" w:hAnsi="Arial" w:cs="Arial"/>
+          <w:sz w:val="24"/>
+        </w:rPr>
+      </w:pPr>
+      <w:r>
+        <w:rPr>
+          <w:rFonts w:ascii="Arial" w:hAnsi="Arial" w:cs="Arial"/>
+          <w:sz w:val="24"/>
+        </w:rPr>
+        <w:t>I</w:t>
+      </w:r>
+    </w:p>
+    <w:p>
+      <w:pPr>
+        <w:rPr>
+          <w:rFonts w:ascii="Arial" w:hAnsi="Arial" w:cs="Arial"/>
+          <w:sz w:val="24"/>
+        </w:rPr>
+      </w:pPr>
+      <w:r>
+        <w:rPr>
+          <w:rFonts w:ascii="Arial" w:hAnsi="Arial" w:cs="Arial"/>
+          <w:sz w:val="24"/>
+        </w:rPr>
+        <w:t>D</w:t>
+      </w:r>
       <w:bookmarkStart w:id="0" w:name="_GoBack"/>
       <w:bookmarkEnd w:id="0"/>
-      <w:r>
-        <w:rPr>
-          <w:rFonts w:ascii="Arial" w:hAnsi="Arial" w:cs="Arial"/>
-          <w:sz w:val="24"/>
-        </w:rPr>
-        <w:t xml:space="preserve"> mais rígida- Fazer na API</w:t>
-      </w:r>
     </w:p>
     <w:p>
       <w:pPr>

</xml_diff>

<commit_message>
aula 09/02 feita, desafio hash
</commit_message>
<xml_diff>
--- a/Aulas 3° Semestre.docx
+++ b/Aulas 3° Semestre.docx
@@ -1882,100 +1882,371 @@
       <w:pPr>
         <w:rPr>
           <w:rFonts w:ascii="Arial" w:hAnsi="Arial" w:cs="Arial"/>
-          <w:sz w:val="24"/>
-        </w:rPr>
-      </w:pPr>
-    </w:p>
-    <w:p>
-      <w:pPr>
-        <w:rPr>
-          <w:rFonts w:ascii="Arial" w:hAnsi="Arial" w:cs="Arial"/>
-          <w:sz w:val="24"/>
-        </w:rPr>
-      </w:pPr>
-      <w:r>
-        <w:rPr>
-          <w:rFonts w:ascii="Arial" w:hAnsi="Arial" w:cs="Arial"/>
+          <w:b/>
+          <w:sz w:val="24"/>
+        </w:rPr>
+      </w:pPr>
+      <w:r>
+        <w:rPr>
+          <w:rFonts w:ascii="Arial" w:hAnsi="Arial" w:cs="Arial"/>
+          <w:b/>
+          <w:sz w:val="24"/>
+        </w:rPr>
+        <w:t>Aula 1</w:t>
+      </w:r>
+      <w:r>
+        <w:rPr>
+          <w:rFonts w:ascii="Arial" w:hAnsi="Arial" w:cs="Arial"/>
+          <w:b/>
+          <w:sz w:val="24"/>
+        </w:rPr>
+        <w:t>2</w:t>
+      </w:r>
+      <w:r>
+        <w:rPr>
+          <w:rFonts w:ascii="Arial" w:hAnsi="Arial" w:cs="Arial"/>
+          <w:b/>
+          <w:sz w:val="24"/>
+        </w:rPr>
+        <w:t>- OCR</w:t>
+      </w:r>
+    </w:p>
+    <w:p>
+      <w:pPr>
+        <w:rPr>
+          <w:rFonts w:ascii="Arial" w:hAnsi="Arial" w:cs="Arial"/>
+          <w:b/>
+          <w:sz w:val="24"/>
+        </w:rPr>
+      </w:pPr>
+      <w:r>
+        <w:rPr>
+          <w:rFonts w:ascii="Arial" w:hAnsi="Arial" w:cs="Arial"/>
+          <w:b/>
           <w:sz w:val="24"/>
         </w:rPr>
         <w:lastRenderedPageBreak/>
-        <w:t>S</w:t>
-      </w:r>
-    </w:p>
-    <w:p>
-      <w:pPr>
-        <w:rPr>
-          <w:rFonts w:ascii="Arial" w:hAnsi="Arial" w:cs="Arial"/>
-          <w:sz w:val="24"/>
-        </w:rPr>
-      </w:pPr>
-      <w:r>
-        <w:rPr>
-          <w:rFonts w:ascii="Arial" w:hAnsi="Arial" w:cs="Arial"/>
-          <w:sz w:val="24"/>
-        </w:rPr>
-        <w:t>O</w:t>
-      </w:r>
-    </w:p>
-    <w:p>
-      <w:pPr>
-        <w:rPr>
-          <w:rFonts w:ascii="Arial" w:hAnsi="Arial" w:cs="Arial"/>
-          <w:sz w:val="24"/>
-        </w:rPr>
-      </w:pPr>
-      <w:r>
-        <w:rPr>
-          <w:rFonts w:ascii="Arial" w:hAnsi="Arial" w:cs="Arial"/>
-          <w:sz w:val="24"/>
-        </w:rPr>
-        <w:t>L</w:t>
-      </w:r>
-    </w:p>
-    <w:p>
-      <w:pPr>
-        <w:rPr>
-          <w:rFonts w:ascii="Arial" w:hAnsi="Arial" w:cs="Arial"/>
-          <w:sz w:val="24"/>
-        </w:rPr>
-      </w:pPr>
-      <w:r>
-        <w:rPr>
-          <w:rFonts w:ascii="Arial" w:hAnsi="Arial" w:cs="Arial"/>
-          <w:sz w:val="24"/>
-        </w:rPr>
-        <w:t>I</w:t>
-      </w:r>
-    </w:p>
-    <w:p>
-      <w:pPr>
-        <w:rPr>
-          <w:rFonts w:ascii="Arial" w:hAnsi="Arial" w:cs="Arial"/>
-          <w:sz w:val="24"/>
-        </w:rPr>
-      </w:pPr>
-      <w:r>
-        <w:rPr>
-          <w:rFonts w:ascii="Arial" w:hAnsi="Arial" w:cs="Arial"/>
-          <w:sz w:val="24"/>
-        </w:rPr>
-        <w:t>D</w:t>
-      </w:r>
-      <w:bookmarkStart w:id="0" w:name="_GoBack"/>
-      <w:bookmarkEnd w:id="0"/>
+        <w:t>Aula 1</w:t>
+      </w:r>
+      <w:r>
+        <w:rPr>
+          <w:rFonts w:ascii="Arial" w:hAnsi="Arial" w:cs="Arial"/>
+          <w:b/>
+          <w:sz w:val="24"/>
+        </w:rPr>
+        <w:t>3</w:t>
+      </w:r>
+      <w:r>
+        <w:rPr>
+          <w:rFonts w:ascii="Arial" w:hAnsi="Arial" w:cs="Arial"/>
+          <w:b/>
+          <w:sz w:val="24"/>
+        </w:rPr>
+        <w:t>- OCR</w:t>
+      </w:r>
+    </w:p>
+    <w:p>
+      <w:pPr>
+        <w:rPr>
+          <w:rFonts w:ascii="Arial" w:hAnsi="Arial" w:cs="Arial"/>
+          <w:b/>
+          <w:sz w:val="24"/>
+        </w:rPr>
+      </w:pPr>
+    </w:p>
+    <w:p>
+      <w:pPr>
+        <w:rPr>
+          <w:rFonts w:ascii="Arial" w:hAnsi="Arial" w:cs="Arial"/>
+          <w:b/>
+          <w:sz w:val="24"/>
+        </w:rPr>
+      </w:pPr>
+      <w:r>
+        <w:rPr>
+          <w:rFonts w:ascii="Arial" w:hAnsi="Arial" w:cs="Arial"/>
+          <w:b/>
+          <w:sz w:val="24"/>
+        </w:rPr>
+        <w:t>Aula 1</w:t>
+      </w:r>
+      <w:r>
+        <w:rPr>
+          <w:rFonts w:ascii="Arial" w:hAnsi="Arial" w:cs="Arial"/>
+          <w:b/>
+          <w:sz w:val="24"/>
+        </w:rPr>
+        <w:t>4</w:t>
+      </w:r>
+      <w:r>
+        <w:rPr>
+          <w:rFonts w:ascii="Arial" w:hAnsi="Arial" w:cs="Arial"/>
+          <w:b/>
+          <w:sz w:val="24"/>
+        </w:rPr>
+        <w:t>- CRIPTOGRAFIA</w:t>
+      </w:r>
+    </w:p>
+    <w:p>
+      <w:pPr>
+        <w:rPr>
+          <w:rFonts w:ascii="Arial" w:hAnsi="Arial" w:cs="Arial"/>
+          <w:b/>
+          <w:sz w:val="24"/>
+        </w:rPr>
+      </w:pPr>
     </w:p>
     <w:p>
       <w:pPr>
         <w:pStyle w:val="NormalWeb"/>
         <w:spacing w:before="0" w:beforeAutospacing="0" w:after="160" w:afterAutospacing="0"/>
         <w:jc w:val="both"/>
-      </w:pPr>
+        <w:rPr>
+          <w:rFonts w:ascii="Arial" w:hAnsi="Arial" w:cs="Arial"/>
+        </w:rPr>
+      </w:pPr>
+      <w:r>
+        <w:rPr>
+          <w:rFonts w:ascii="Arial" w:hAnsi="Arial" w:cs="Arial"/>
+        </w:rPr>
+        <w:t>Cifra de Cesar</w:t>
+      </w:r>
     </w:p>
     <w:p>
       <w:pPr>
         <w:pStyle w:val="NormalWeb"/>
         <w:spacing w:before="0" w:beforeAutospacing="0" w:after="160" w:afterAutospacing="0"/>
         <w:jc w:val="both"/>
+        <w:rPr>
+          <w:rFonts w:ascii="Arial" w:hAnsi="Arial" w:cs="Arial"/>
+        </w:rPr>
+      </w:pPr>
+      <w:r>
+        <w:rPr>
+          <w:rFonts w:ascii="Arial" w:hAnsi="Arial" w:cs="Arial"/>
+        </w:rPr>
+        <w:t xml:space="preserve">Egípcios </w:t>
+      </w:r>
+    </w:p>
+    <w:p>
+      <w:pPr>
+        <w:pStyle w:val="NormalWeb"/>
+        <w:spacing w:before="0" w:beforeAutospacing="0" w:after="160" w:afterAutospacing="0"/>
+        <w:jc w:val="both"/>
+        <w:rPr>
+          <w:rFonts w:ascii="Arial" w:hAnsi="Arial" w:cs="Arial"/>
+        </w:rPr>
+      </w:pPr>
+      <w:r>
+        <w:rPr>
+          <w:rFonts w:ascii="Arial" w:hAnsi="Arial" w:cs="Arial"/>
+        </w:rPr>
+        <w:t>Enigmas</w:t>
+      </w:r>
+    </w:p>
+    <w:p>
+      <w:pPr>
+        <w:pStyle w:val="NormalWeb"/>
+        <w:spacing w:before="0" w:beforeAutospacing="0" w:after="160" w:afterAutospacing="0"/>
+        <w:jc w:val="both"/>
+      </w:pPr>
+    </w:p>
+    <w:p>
+      <w:pPr>
+        <w:pStyle w:val="NormalWeb"/>
+        <w:spacing w:before="0" w:beforeAutospacing="0" w:after="160" w:afterAutospacing="0"/>
+        <w:jc w:val="both"/>
+        <w:rPr>
+          <w:rFonts w:ascii="Arial" w:hAnsi="Arial" w:cs="Arial"/>
+        </w:rPr>
+      </w:pPr>
+      <w:r>
+        <w:rPr>
+          <w:rFonts w:ascii="Arial" w:hAnsi="Arial" w:cs="Arial"/>
+        </w:rPr>
+        <w:t>TIPOS DE CRIPTOGRAFIA</w:t>
+      </w:r>
+    </w:p>
+    <w:p>
+      <w:pPr>
+        <w:pStyle w:val="NormalWeb"/>
+        <w:spacing w:before="0" w:beforeAutospacing="0" w:after="160" w:afterAutospacing="0"/>
+        <w:jc w:val="both"/>
+        <w:rPr>
+          <w:rFonts w:ascii="Arial" w:hAnsi="Arial" w:cs="Arial"/>
+          <w:b/>
+          <w:color w:val="000000"/>
+        </w:rPr>
+      </w:pPr>
+      <w:r>
+        <w:rPr>
+          <w:rFonts w:ascii="Arial" w:hAnsi="Arial" w:cs="Arial"/>
+          <w:b/>
+          <w:color w:val="000000"/>
+        </w:rPr>
+        <w:t>HASH – ALGORITIMOS DE CRIPTOGRAFIA</w:t>
+      </w:r>
+    </w:p>
+    <w:p>
+      <w:pPr>
+        <w:pStyle w:val="NormalWeb"/>
+        <w:spacing w:before="0" w:beforeAutospacing="0" w:after="160" w:afterAutospacing="0"/>
+        <w:jc w:val="both"/>
+        <w:rPr>
+          <w:rFonts w:ascii="Arial" w:hAnsi="Arial" w:cs="Arial"/>
+          <w:b/>
+          <w:color w:val="000000"/>
+        </w:rPr>
+      </w:pPr>
+      <w:r>
+        <w:rPr>
+          <w:rFonts w:ascii="Arial" w:hAnsi="Arial" w:cs="Arial"/>
+          <w:b/>
+          <w:color w:val="000000"/>
+        </w:rPr>
+        <w:t>SALT- CODIGO ÚNICO POR USUARIO, GENRANDO HASHS UNICOS.</w:t>
+      </w:r>
+    </w:p>
+    <w:p>
+      <w:pPr>
+        <w:pStyle w:val="NormalWeb"/>
+        <w:spacing w:before="0" w:beforeAutospacing="0" w:after="160" w:afterAutospacing="0"/>
+        <w:jc w:val="both"/>
+        <w:rPr>
+          <w:rFonts w:ascii="Arial" w:hAnsi="Arial" w:cs="Arial"/>
+          <w:b/>
+          <w:color w:val="000000"/>
+        </w:rPr>
+      </w:pPr>
+      <w:bookmarkStart w:id="0" w:name="_GoBack"/>
+      <w:bookmarkEnd w:id="0"/>
+    </w:p>
+    <w:p>
+      <w:pPr>
+        <w:pStyle w:val="NormalWeb"/>
+        <w:spacing w:before="0" w:beforeAutospacing="0" w:after="160" w:afterAutospacing="0"/>
+        <w:jc w:val="both"/>
+        <w:rPr>
+          <w:rFonts w:ascii="Arial" w:hAnsi="Arial" w:cs="Arial"/>
+          <w:b/>
+          <w:color w:val="000000"/>
+        </w:rPr>
+      </w:pPr>
+      <w:r>
+        <w:rPr>
+          <w:rFonts w:ascii="Arial" w:hAnsi="Arial" w:cs="Arial"/>
+          <w:b/>
+          <w:color w:val="000000"/>
+        </w:rPr>
+        <w:t xml:space="preserve">CUIDAR COM A ENGERNHARIA SOCIAL – PERSUASÃO. </w:t>
+      </w:r>
+    </w:p>
+    <w:p>
+      <w:pPr>
+        <w:pStyle w:val="NormalWeb"/>
+        <w:spacing w:before="0" w:beforeAutospacing="0" w:after="160" w:afterAutospacing="0"/>
+        <w:jc w:val="both"/>
+        <w:rPr>
+          <w:rFonts w:ascii="Arial" w:hAnsi="Arial" w:cs="Arial"/>
+          <w:b/>
+          <w:color w:val="000000"/>
+        </w:rPr>
+      </w:pPr>
+    </w:p>
+    <w:p>
+      <w:pPr>
+        <w:pStyle w:val="NormalWeb"/>
+        <w:spacing w:before="0" w:beforeAutospacing="0" w:after="160" w:afterAutospacing="0"/>
+        <w:jc w:val="both"/>
+        <w:rPr>
+          <w:rFonts w:ascii="Arial" w:hAnsi="Arial" w:cs="Arial"/>
+          <w:b/>
+          <w:color w:val="000000"/>
+        </w:rPr>
+      </w:pPr>
+    </w:p>
+    <w:p>
+      <w:pPr>
+        <w:pStyle w:val="NormalWeb"/>
+        <w:spacing w:before="0" w:beforeAutospacing="0" w:after="160" w:afterAutospacing="0"/>
+        <w:jc w:val="both"/>
+        <w:rPr>
+          <w:rFonts w:ascii="Arial" w:hAnsi="Arial" w:cs="Arial"/>
+          <w:b/>
+          <w:color w:val="000000"/>
+        </w:rPr>
+      </w:pPr>
+    </w:p>
+    <w:p>
+      <w:pPr>
+        <w:pStyle w:val="NormalWeb"/>
+        <w:spacing w:before="0" w:beforeAutospacing="0" w:after="160" w:afterAutospacing="0"/>
+        <w:jc w:val="both"/>
+        <w:rPr>
+          <w:rFonts w:ascii="Arial" w:hAnsi="Arial" w:cs="Arial"/>
+          <w:b/>
+          <w:color w:val="000000"/>
+        </w:rPr>
+      </w:pPr>
+    </w:p>
+    <w:p>
+      <w:pPr>
+        <w:pStyle w:val="NormalWeb"/>
+        <w:spacing w:before="0" w:beforeAutospacing="0" w:after="160" w:afterAutospacing="0"/>
+        <w:jc w:val="both"/>
+        <w:rPr>
+          <w:rFonts w:ascii="Arial" w:hAnsi="Arial" w:cs="Arial"/>
+          <w:b/>
+          <w:color w:val="000000"/>
+        </w:rPr>
+      </w:pPr>
+    </w:p>
+    <w:p>
+      <w:pPr>
+        <w:pStyle w:val="NormalWeb"/>
+        <w:spacing w:before="0" w:beforeAutospacing="0" w:after="160" w:afterAutospacing="0"/>
+        <w:jc w:val="both"/>
+        <w:rPr>
+          <w:rFonts w:ascii="Arial" w:hAnsi="Arial" w:cs="Arial"/>
+          <w:b/>
+          <w:color w:val="000000"/>
+        </w:rPr>
+      </w:pPr>
+    </w:p>
+    <w:p>
+      <w:pPr>
+        <w:pStyle w:val="NormalWeb"/>
+        <w:spacing w:before="0" w:beforeAutospacing="0" w:after="160" w:afterAutospacing="0"/>
+        <w:jc w:val="both"/>
+        <w:rPr>
+          <w:rFonts w:ascii="Arial" w:hAnsi="Arial" w:cs="Arial"/>
+          <w:b/>
+          <w:color w:val="000000"/>
+        </w:rPr>
+      </w:pPr>
+    </w:p>
+    <w:p>
+      <w:pPr>
+        <w:pStyle w:val="NormalWeb"/>
+        <w:spacing w:before="0" w:beforeAutospacing="0" w:after="160" w:afterAutospacing="0"/>
+        <w:jc w:val="both"/>
+        <w:rPr>
+          <w:rFonts w:ascii="Arial" w:hAnsi="Arial" w:cs="Arial"/>
+          <w:b/>
+          <w:color w:val="000000"/>
+        </w:rPr>
+      </w:pPr>
+    </w:p>
+    <w:p>
+      <w:pPr>
+        <w:pStyle w:val="NormalWeb"/>
+        <w:spacing w:before="0" w:beforeAutospacing="0" w:after="160" w:afterAutospacing="0"/>
+        <w:jc w:val="both"/>
+        <w:rPr>
+          <w:rFonts w:ascii="Arial" w:hAnsi="Arial" w:cs="Arial"/>
+          <w:b/>
+          <w:color w:val="000000"/>
+        </w:rPr>
       </w:pPr>
     </w:p>
     <w:p>

</xml_diff>

<commit_message>
aula 14/02 feita, teste de buscar por ID e listar equipamentos feitos
</commit_message>
<xml_diff>
--- a/Aulas 3° Semestre.docx
+++ b/Aulas 3° Semestre.docx
@@ -2117,65 +2117,50 @@
           <w:b/>
           <w:sz w:val="24"/>
         </w:rPr>
-        <w:t>Aula 1</w:t>
-      </w:r>
-      <w:r>
-        <w:rPr>
-          <w:rFonts w:ascii="Arial" w:hAnsi="Arial" w:cs="Arial"/>
-          <w:b/>
-          <w:sz w:val="24"/>
-        </w:rPr>
-        <w:t>5</w:t>
-      </w:r>
-      <w:r>
-        <w:rPr>
-          <w:rFonts w:ascii="Arial" w:hAnsi="Arial" w:cs="Arial"/>
-          <w:b/>
-          <w:sz w:val="24"/>
-        </w:rPr>
-        <w:t xml:space="preserve">- </w:t>
-      </w:r>
-      <w:r>
-        <w:rPr>
-          <w:rFonts w:ascii="Arial" w:hAnsi="Arial" w:cs="Arial"/>
-          <w:b/>
-          <w:sz w:val="24"/>
-        </w:rPr>
-        <w:t>MOCK API</w:t>
-      </w:r>
-    </w:p>
-    <w:p>
-      <w:pPr>
-        <w:rPr>
-          <w:rFonts w:ascii="Arial" w:hAnsi="Arial" w:cs="Arial"/>
-          <w:b/>
-          <w:sz w:val="24"/>
-        </w:rPr>
-      </w:pPr>
-    </w:p>
-    <w:p>
-      <w:pPr>
-        <w:rPr>
-          <w:rFonts w:ascii="Arial" w:hAnsi="Arial" w:cs="Arial"/>
-          <w:b/>
-          <w:sz w:val="24"/>
-        </w:rPr>
-      </w:pPr>
-      <w:r>
-        <w:rPr>
-          <w:rFonts w:ascii="Arial" w:hAnsi="Arial" w:cs="Arial"/>
-          <w:b/>
-          <w:sz w:val="24"/>
-        </w:rPr>
-        <w:t xml:space="preserve">Aula </w:t>
-      </w:r>
-      <w:r>
-        <w:rPr>
-          <w:rFonts w:ascii="Arial" w:hAnsi="Arial" w:cs="Arial"/>
-          <w:b/>
-          <w:sz w:val="24"/>
-        </w:rPr>
-        <w:t>16- TESTES</w:t>
+        <w:t>Aula 15- MOCK API</w:t>
+      </w:r>
+    </w:p>
+    <w:p>
+      <w:pPr>
+        <w:rPr>
+          <w:rFonts w:ascii="Arial" w:hAnsi="Arial" w:cs="Arial"/>
+          <w:b/>
+          <w:sz w:val="24"/>
+        </w:rPr>
+      </w:pPr>
+    </w:p>
+    <w:p>
+      <w:pPr>
+        <w:rPr>
+          <w:rFonts w:ascii="Arial" w:hAnsi="Arial" w:cs="Arial"/>
+          <w:b/>
+          <w:sz w:val="24"/>
+        </w:rPr>
+      </w:pPr>
+      <w:r>
+        <w:rPr>
+          <w:rFonts w:ascii="Arial" w:hAnsi="Arial" w:cs="Arial"/>
+          <w:b/>
+          <w:sz w:val="24"/>
+        </w:rPr>
+        <w:t>Aula 16- TESTES</w:t>
+      </w:r>
+    </w:p>
+    <w:p>
+      <w:pPr>
+        <w:rPr>
+          <w:rFonts w:ascii="Arial" w:hAnsi="Arial" w:cs="Arial"/>
+          <w:b/>
+          <w:sz w:val="32"/>
+        </w:rPr>
+      </w:pPr>
+      <w:r>
+        <w:rPr>
+          <w:rFonts w:ascii="Arial" w:hAnsi="Arial" w:cs="Arial"/>
+          <w:b/>
+          <w:sz w:val="32"/>
+        </w:rPr>
+        <w:t>CAMADAS</w:t>
       </w:r>
     </w:p>
     <w:p>
@@ -2251,17 +2236,25 @@
           <w:b/>
           <w:sz w:val="24"/>
         </w:rPr>
+        <w:t>-----------------------------------------------------------------------------------------------------</w:t>
+      </w:r>
+    </w:p>
+    <w:p>
+      <w:pPr>
+        <w:rPr>
+          <w:rFonts w:ascii="Arial" w:hAnsi="Arial" w:cs="Arial"/>
+          <w:b/>
+          <w:sz w:val="24"/>
+        </w:rPr>
+      </w:pPr>
+      <w:r>
+        <w:rPr>
+          <w:rFonts w:ascii="Arial" w:hAnsi="Arial" w:cs="Arial"/>
+          <w:b/>
+          <w:sz w:val="24"/>
+        </w:rPr>
         <w:t>-TESTE DE ACEITAÇÃO DE USABILIDADE: ALPHA E BETA</w:t>
       </w:r>
-    </w:p>
-    <w:p>
-      <w:pPr>
-        <w:rPr>
-          <w:rFonts w:ascii="Arial" w:hAnsi="Arial" w:cs="Arial"/>
-          <w:b/>
-          <w:sz w:val="24"/>
-        </w:rPr>
-      </w:pPr>
     </w:p>
     <w:p>
       <w:pPr>
@@ -2379,10 +2372,9 @@
           <w:b/>
           <w:sz w:val="24"/>
         </w:rPr>
+        <w:lastRenderedPageBreak/>
         <w:t>-TESTE DE STRESS: TESTAR A APLICAÇÃO PARA SITUAÇÕES INESPERADOS</w:t>
       </w:r>
-      <w:bookmarkStart w:id="0" w:name="_GoBack"/>
-      <w:bookmarkEnd w:id="0"/>
     </w:p>
     <w:p>
       <w:pPr>
@@ -2401,7 +2393,6 @@
           <w:b/>
           <w:sz w:val="24"/>
         </w:rPr>
-        <w:lastRenderedPageBreak/>
         <w:t>-TESTE DE CONFIGURAÇÃO:</w:t>
       </w:r>
       <w:r>
@@ -2465,6 +2456,16 @@
           <w:color w:val="000000"/>
         </w:rPr>
       </w:pPr>
+      <w:r>
+        <w:rPr>
+          <w:rFonts w:ascii="Arial" w:hAnsi="Arial" w:cs="Arial"/>
+          <w:b/>
+          <w:color w:val="000000"/>
+        </w:rPr>
+        <w:t xml:space="preserve">Injeção de dependência </w:t>
+      </w:r>
+      <w:bookmarkStart w:id="0" w:name="_GoBack"/>
+      <w:bookmarkEnd w:id="0"/>
     </w:p>
     <w:p>
       <w:pPr>

</xml_diff>

<commit_message>
aula 16/02, integração com redes, deploy
</commit_message>
<xml_diff>
--- a/Aulas 3° Semestre.docx
+++ b/Aulas 3° Semestre.docx
@@ -2464,8 +2464,102 @@
         </w:rPr>
         <w:t xml:space="preserve">Injeção de dependência </w:t>
       </w:r>
+    </w:p>
+    <w:p>
+      <w:pPr>
+        <w:pStyle w:val="NormalWeb"/>
+        <w:spacing w:before="0" w:beforeAutospacing="0" w:after="160" w:afterAutospacing="0"/>
+        <w:jc w:val="both"/>
+        <w:rPr>
+          <w:rFonts w:ascii="Arial" w:hAnsi="Arial" w:cs="Arial"/>
+          <w:b/>
+          <w:color w:val="000000"/>
+        </w:rPr>
+      </w:pPr>
+    </w:p>
+    <w:p>
+      <w:pPr>
+        <w:pStyle w:val="NormalWeb"/>
+        <w:spacing w:before="0" w:beforeAutospacing="0" w:after="160" w:afterAutospacing="0"/>
+        <w:jc w:val="both"/>
+        <w:rPr>
+          <w:rFonts w:ascii="Arial" w:hAnsi="Arial" w:cs="Arial"/>
+          <w:b/>
+          <w:color w:val="000000"/>
+        </w:rPr>
+      </w:pPr>
       <w:bookmarkStart w:id="0" w:name="_GoBack"/>
       <w:bookmarkEnd w:id="0"/>
+      <w:r>
+        <w:rPr>
+          <w:rFonts w:ascii="Arial" w:hAnsi="Arial" w:cs="Arial"/>
+          <w:b/>
+          <w:color w:val="000000"/>
+        </w:rPr>
+        <w:t>DEPLOY:</w:t>
+      </w:r>
+      <w:r>
+        <w:rPr>
+          <w:rFonts w:ascii="Arial" w:hAnsi="Arial" w:cs="Arial"/>
+          <w:b/>
+          <w:color w:val="000000"/>
+        </w:rPr>
+        <w:br/>
+      </w:r>
+      <w:r>
+        <w:rPr>
+          <w:rFonts w:ascii="Arial" w:eastAsiaTheme="minorHAnsi" w:hAnsi="Arial" w:cs="Arial"/>
+          <w:b/>
+          <w:szCs w:val="22"/>
+          <w:lang w:eastAsia="en-US"/>
+        </w:rPr>
+        <w:t>Q</w:t>
+      </w:r>
+      <w:r>
+        <w:rPr>
+          <w:rFonts w:ascii="Arial" w:eastAsiaTheme="minorHAnsi" w:hAnsi="Arial" w:cs="Arial"/>
+          <w:b/>
+          <w:szCs w:val="22"/>
+          <w:lang w:eastAsia="en-US"/>
+        </w:rPr>
+        <w:t xml:space="preserve">uem criar um servidor de </w:t>
+      </w:r>
+      <w:r>
+        <w:rPr>
+          <w:rFonts w:ascii="Arial" w:eastAsiaTheme="minorHAnsi" w:hAnsi="Arial" w:cs="Arial"/>
+          <w:b/>
+          <w:szCs w:val="22"/>
+          <w:lang w:eastAsia="en-US"/>
+        </w:rPr>
+        <w:t>API</w:t>
+      </w:r>
+      <w:r>
+        <w:rPr>
+          <w:rFonts w:ascii="Arial" w:eastAsiaTheme="minorHAnsi" w:hAnsi="Arial" w:cs="Arial"/>
+          <w:b/>
+          <w:szCs w:val="22"/>
+          <w:lang w:eastAsia="en-US"/>
+        </w:rPr>
+        <w:t xml:space="preserve"> </w:t>
+      </w:r>
+      <w:r>
+        <w:rPr>
+          <w:rFonts w:ascii="Arial" w:eastAsiaTheme="minorHAnsi" w:hAnsi="Arial" w:cs="Arial"/>
+          <w:b/>
+          <w:szCs w:val="22"/>
+          <w:lang w:eastAsia="en-US"/>
+        </w:rPr>
+        <w:t>já</w:t>
+      </w:r>
+      <w:r>
+        <w:rPr>
+          <w:rFonts w:ascii="Arial" w:eastAsiaTheme="minorHAnsi" w:hAnsi="Arial" w:cs="Arial"/>
+          <w:b/>
+          <w:szCs w:val="22"/>
+          <w:lang w:eastAsia="en-US"/>
+        </w:rPr>
+        <w:t xml:space="preserve"> cria o de banco</w:t>
+      </w:r>
     </w:p>
     <w:p>
       <w:pPr>

</xml_diff>

<commit_message>
feedback projeto interno inserido
</commit_message>
<xml_diff>
--- a/Aulas 3° Semestre.docx
+++ b/Aulas 3° Semestre.docx
@@ -156,7 +156,7 @@
                     </pic:cNvPicPr>
                   </pic:nvPicPr>
                   <pic:blipFill>
-                    <a:blip r:embed="rId4">
+                    <a:blip r:embed="rId5">
                       <a:extLst>
                         <a:ext uri="{28A0092B-C50C-407E-A947-70E740481C1C}">
                           <a14:useLocalDpi xmlns:a14="http://schemas.microsoft.com/office/drawing/2010/main" val="0"/>
@@ -627,7 +627,7 @@
                     <pic:cNvPicPr/>
                   </pic:nvPicPr>
                   <pic:blipFill>
-                    <a:blip r:embed="rId5"/>
+                    <a:blip r:embed="rId6"/>
                     <a:stretch>
                       <a:fillRect/>
                     </a:stretch>
@@ -838,7 +838,7 @@
                     </pic:cNvPicPr>
                   </pic:nvPicPr>
                   <pic:blipFill>
-                    <a:blip r:embed="rId6" cstate="print">
+                    <a:blip r:embed="rId7" cstate="print">
                       <a:extLst>
                         <a:ext uri="{28A0092B-C50C-407E-A947-70E740481C1C}">
                           <a14:useLocalDpi xmlns:a14="http://schemas.microsoft.com/office/drawing/2010/main" val="0"/>
@@ -2590,8 +2590,379 @@
           <w:color w:val="000000"/>
         </w:rPr>
       </w:pPr>
+    </w:p>
+    <w:p>
+      <w:pPr>
+        <w:pStyle w:val="NormalWeb"/>
+        <w:spacing w:before="0" w:beforeAutospacing="0" w:after="160" w:afterAutospacing="0"/>
+        <w:jc w:val="both"/>
+        <w:rPr>
+          <w:rFonts w:ascii="Arial" w:hAnsi="Arial" w:cs="Arial"/>
+          <w:b/>
+          <w:color w:val="000000"/>
+        </w:rPr>
+      </w:pPr>
+      <w:r>
+        <w:rPr>
+          <w:rFonts w:ascii="Arial" w:hAnsi="Arial" w:cs="Arial"/>
+          <w:b/>
+          <w:color w:val="000000"/>
+        </w:rPr>
+        <w:t>22/02</w:t>
+      </w:r>
+    </w:p>
+    <w:p>
+      <w:pPr>
+        <w:pStyle w:val="NormalWeb"/>
+        <w:spacing w:before="0" w:beforeAutospacing="0" w:after="160" w:afterAutospacing="0"/>
+        <w:jc w:val="both"/>
+        <w:rPr>
+          <w:rFonts w:ascii="Arial" w:hAnsi="Arial" w:cs="Arial"/>
+          <w:b/>
+          <w:color w:val="000000"/>
+        </w:rPr>
+      </w:pPr>
+      <w:r>
+        <w:rPr>
+          <w:rFonts w:ascii="Arial" w:hAnsi="Arial" w:cs="Arial"/>
+          <w:b/>
+          <w:color w:val="000000"/>
+        </w:rPr>
+        <w:t xml:space="preserve">LGPD- </w:t>
+      </w:r>
+    </w:p>
+    <w:p>
+      <w:pPr>
+        <w:pStyle w:val="NormalWeb"/>
+        <w:spacing w:before="0" w:beforeAutospacing="0" w:after="160" w:afterAutospacing="0"/>
+        <w:jc w:val="both"/>
+        <w:rPr>
+          <w:rFonts w:ascii="Arial" w:hAnsi="Arial" w:cs="Arial"/>
+          <w:b/>
+          <w:color w:val="000000"/>
+        </w:rPr>
+      </w:pPr>
+      <w:r>
+        <w:rPr>
+          <w:rFonts w:ascii="Arial" w:hAnsi="Arial" w:cs="Arial"/>
+          <w:b/>
+          <w:color w:val="000000"/>
+        </w:rPr>
+        <w:t>Foi criada em 2018, com o intuito de garantir a segurança dos dados de todas as pessoas, sejam funcionários e outros tipos de empregados.</w:t>
+      </w:r>
+    </w:p>
+    <w:p>
+      <w:pPr>
+        <w:pStyle w:val="NormalWeb"/>
+        <w:spacing w:before="0" w:beforeAutospacing="0" w:after="160" w:afterAutospacing="0"/>
+        <w:jc w:val="both"/>
+        <w:rPr>
+          <w:rFonts w:ascii="Arial" w:hAnsi="Arial" w:cs="Arial"/>
+          <w:b/>
+          <w:color w:val="000000"/>
+        </w:rPr>
+      </w:pPr>
+      <w:r>
+        <w:rPr>
+          <w:rFonts w:ascii="Arial" w:hAnsi="Arial" w:cs="Arial"/>
+          <w:b/>
+          <w:color w:val="000000"/>
+        </w:rPr>
+        <w:t>LGPD cuida além dos dados digitais, dos dados físicos de alguém.</w:t>
+      </w:r>
+    </w:p>
+    <w:p>
+      <w:pPr>
+        <w:pStyle w:val="NormalWeb"/>
+        <w:spacing w:before="0" w:beforeAutospacing="0" w:after="160" w:afterAutospacing="0"/>
+        <w:jc w:val="both"/>
+        <w:rPr>
+          <w:rFonts w:ascii="Arial" w:hAnsi="Arial" w:cs="Arial"/>
+          <w:b/>
+          <w:color w:val="000000"/>
+        </w:rPr>
+      </w:pPr>
+      <w:r>
+        <w:rPr>
+          <w:rFonts w:ascii="Arial" w:hAnsi="Arial" w:cs="Arial"/>
+          <w:b/>
+          <w:color w:val="000000"/>
+        </w:rPr>
+        <w:t>Segurança de como os dados são manipulados.</w:t>
+      </w:r>
+    </w:p>
+    <w:p>
+      <w:pPr>
+        <w:pStyle w:val="NormalWeb"/>
+        <w:spacing w:before="0" w:beforeAutospacing="0" w:after="160" w:afterAutospacing="0"/>
+        <w:jc w:val="both"/>
+        <w:rPr>
+          <w:rFonts w:ascii="Arial" w:hAnsi="Arial" w:cs="Arial"/>
+          <w:b/>
+          <w:color w:val="000000"/>
+          <w:u w:val="single"/>
+        </w:rPr>
+      </w:pPr>
+      <w:r>
+        <w:rPr>
+          <w:rFonts w:ascii="Arial" w:hAnsi="Arial" w:cs="Arial"/>
+          <w:b/>
+          <w:color w:val="000000"/>
+        </w:rPr>
+        <w:t xml:space="preserve">Mais informações no </w:t>
+      </w:r>
+      <w:proofErr w:type="spellStart"/>
+      <w:r>
+        <w:rPr>
+          <w:rFonts w:ascii="Arial" w:hAnsi="Arial" w:cs="Arial"/>
+          <w:b/>
+          <w:color w:val="000000"/>
+        </w:rPr>
+        <w:t>Docs</w:t>
+      </w:r>
+      <w:proofErr w:type="spellEnd"/>
+      <w:r>
+        <w:rPr>
+          <w:rFonts w:ascii="Arial" w:hAnsi="Arial" w:cs="Arial"/>
+          <w:b/>
+          <w:color w:val="000000"/>
+        </w:rPr>
+        <w:t xml:space="preserve"> do Google.</w:t>
+      </w:r>
       <w:bookmarkStart w:id="0" w:name="_GoBack"/>
       <w:bookmarkEnd w:id="0"/>
+    </w:p>
+    <w:p>
+      <w:pPr>
+        <w:pStyle w:val="NormalWeb"/>
+        <w:numPr>
+          <w:ilvl w:val="0"/>
+          <w:numId w:val="1"/>
+        </w:numPr>
+        <w:spacing w:before="0" w:beforeAutospacing="0" w:after="0" w:afterAutospacing="0"/>
+        <w:textAlignment w:val="baseline"/>
+        <w:rPr>
+          <w:rFonts w:ascii="Arial" w:hAnsi="Arial" w:cs="Arial"/>
+          <w:color w:val="182020"/>
+          <w:sz w:val="22"/>
+          <w:szCs w:val="22"/>
+        </w:rPr>
+      </w:pPr>
+      <w:hyperlink r:id="rId8" w:anchor="1o_passo_para_colocar_a_LGPD_na_pratica_Entenda_o_Contexto_da_Organizacao" w:history="1">
+        <w:r>
+          <w:rPr>
+            <w:rStyle w:val="Hyperlink"/>
+            <w:rFonts w:ascii="Arial" w:hAnsi="Arial" w:cs="Arial"/>
+            <w:color w:val="333333"/>
+            <w:sz w:val="22"/>
+            <w:szCs w:val="22"/>
+          </w:rPr>
+          <w:t xml:space="preserve">1º passo para colocar a LGPD na prática: Entenda o Contexto da </w:t>
+        </w:r>
+      </w:hyperlink>
+      <w:r>
+        <w:rPr>
+          <w:rFonts w:ascii="Arial" w:hAnsi="Arial" w:cs="Arial"/>
+          <w:color w:val="333333"/>
+          <w:sz w:val="22"/>
+          <w:szCs w:val="22"/>
+        </w:rPr>
+        <w:t>Organização</w:t>
+      </w:r>
+    </w:p>
+    <w:p>
+      <w:pPr>
+        <w:pStyle w:val="NormalWeb"/>
+        <w:numPr>
+          <w:ilvl w:val="0"/>
+          <w:numId w:val="1"/>
+        </w:numPr>
+        <w:spacing w:before="0" w:beforeAutospacing="0" w:after="0" w:afterAutospacing="0"/>
+        <w:textAlignment w:val="baseline"/>
+        <w:rPr>
+          <w:rFonts w:ascii="Arial" w:hAnsi="Arial" w:cs="Arial"/>
+          <w:color w:val="182020"/>
+          <w:sz w:val="22"/>
+          <w:szCs w:val="22"/>
+        </w:rPr>
+      </w:pPr>
+      <w:r>
+        <w:rPr>
+          <w:rFonts w:ascii="Arial" w:hAnsi="Arial" w:cs="Arial"/>
+          <w:color w:val="333333"/>
+          <w:sz w:val="22"/>
+          <w:szCs w:val="22"/>
+        </w:rPr>
+        <w:t>2º passo: Mapeie os Principais Fluxos de Tratamento de Dados da Organização</w:t>
+      </w:r>
+    </w:p>
+    <w:p>
+      <w:pPr>
+        <w:pStyle w:val="NormalWeb"/>
+        <w:numPr>
+          <w:ilvl w:val="0"/>
+          <w:numId w:val="1"/>
+        </w:numPr>
+        <w:spacing w:before="0" w:beforeAutospacing="0" w:after="0" w:afterAutospacing="0"/>
+        <w:textAlignment w:val="baseline"/>
+        <w:rPr>
+          <w:rFonts w:ascii="Arial" w:hAnsi="Arial" w:cs="Arial"/>
+          <w:color w:val="182020"/>
+          <w:sz w:val="22"/>
+          <w:szCs w:val="22"/>
+        </w:rPr>
+      </w:pPr>
+      <w:r>
+        <w:rPr>
+          <w:rFonts w:ascii="Arial" w:hAnsi="Arial" w:cs="Arial"/>
+          <w:color w:val="333333"/>
+          <w:sz w:val="22"/>
+          <w:szCs w:val="22"/>
+        </w:rPr>
+        <w:t>3º passo: Identifique Não-conformidades Legais e Normativas</w:t>
+      </w:r>
+    </w:p>
+    <w:p>
+      <w:pPr>
+        <w:pStyle w:val="NormalWeb"/>
+        <w:numPr>
+          <w:ilvl w:val="0"/>
+          <w:numId w:val="1"/>
+        </w:numPr>
+        <w:spacing w:before="0" w:beforeAutospacing="0" w:after="0" w:afterAutospacing="0"/>
+        <w:textAlignment w:val="baseline"/>
+        <w:rPr>
+          <w:rFonts w:ascii="Arial" w:hAnsi="Arial" w:cs="Arial"/>
+          <w:color w:val="182020"/>
+          <w:sz w:val="22"/>
+          <w:szCs w:val="22"/>
+        </w:rPr>
+      </w:pPr>
+      <w:r>
+        <w:rPr>
+          <w:rFonts w:ascii="Arial" w:hAnsi="Arial" w:cs="Arial"/>
+          <w:color w:val="333333"/>
+          <w:sz w:val="22"/>
+          <w:szCs w:val="22"/>
+        </w:rPr>
+        <w:t>4º passo: Identifique e Priorize Riscos de Privacidade</w:t>
+      </w:r>
+    </w:p>
+    <w:p>
+      <w:pPr>
+        <w:pStyle w:val="NormalWeb"/>
+        <w:numPr>
+          <w:ilvl w:val="0"/>
+          <w:numId w:val="1"/>
+        </w:numPr>
+        <w:spacing w:before="0" w:beforeAutospacing="0" w:after="0" w:afterAutospacing="0"/>
+        <w:textAlignment w:val="baseline"/>
+        <w:rPr>
+          <w:rFonts w:ascii="Arial" w:hAnsi="Arial" w:cs="Arial"/>
+          <w:color w:val="182020"/>
+          <w:sz w:val="22"/>
+          <w:szCs w:val="22"/>
+        </w:rPr>
+      </w:pPr>
+      <w:r>
+        <w:rPr>
+          <w:rFonts w:ascii="Arial" w:hAnsi="Arial" w:cs="Arial"/>
+          <w:color w:val="333333"/>
+          <w:sz w:val="22"/>
+          <w:szCs w:val="22"/>
+        </w:rPr>
+        <w:t>5º passo: Defina Planos de Ação</w:t>
+      </w:r>
+    </w:p>
+    <w:p>
+      <w:pPr>
+        <w:pStyle w:val="NormalWeb"/>
+        <w:numPr>
+          <w:ilvl w:val="0"/>
+          <w:numId w:val="1"/>
+        </w:numPr>
+        <w:spacing w:before="0" w:beforeAutospacing="0" w:after="0" w:afterAutospacing="0"/>
+        <w:textAlignment w:val="baseline"/>
+        <w:rPr>
+          <w:rFonts w:ascii="Arial" w:hAnsi="Arial" w:cs="Arial"/>
+          <w:color w:val="182020"/>
+          <w:sz w:val="22"/>
+          <w:szCs w:val="22"/>
+        </w:rPr>
+      </w:pPr>
+      <w:r>
+        <w:rPr>
+          <w:rFonts w:ascii="Arial" w:hAnsi="Arial" w:cs="Arial"/>
+          <w:color w:val="333333"/>
+          <w:sz w:val="22"/>
+          <w:szCs w:val="22"/>
+        </w:rPr>
+        <w:t>6º passo: Realize treinamentos e capacite os colaboradores</w:t>
+      </w:r>
+    </w:p>
+    <w:p>
+      <w:pPr>
+        <w:pStyle w:val="NormalWeb"/>
+        <w:numPr>
+          <w:ilvl w:val="0"/>
+          <w:numId w:val="1"/>
+        </w:numPr>
+        <w:spacing w:before="0" w:beforeAutospacing="0" w:after="0" w:afterAutospacing="0"/>
+        <w:textAlignment w:val="baseline"/>
+        <w:rPr>
+          <w:rFonts w:ascii="Arial" w:hAnsi="Arial" w:cs="Arial"/>
+          <w:color w:val="182020"/>
+          <w:sz w:val="22"/>
+          <w:szCs w:val="22"/>
+        </w:rPr>
+      </w:pPr>
+      <w:r>
+        <w:rPr>
+          <w:rFonts w:ascii="Arial" w:hAnsi="Arial" w:cs="Arial"/>
+          <w:color w:val="333333"/>
+          <w:sz w:val="22"/>
+          <w:szCs w:val="22"/>
+        </w:rPr>
+        <w:t>7º passo: Coloque a LGPD na Prática e estabeleça um Programa de Governança em Privacidade</w:t>
+      </w:r>
+    </w:p>
+    <w:p>
+      <w:pPr>
+        <w:pStyle w:val="NormalWeb"/>
+        <w:numPr>
+          <w:ilvl w:val="0"/>
+          <w:numId w:val="1"/>
+        </w:numPr>
+        <w:spacing w:before="0" w:beforeAutospacing="0" w:after="0" w:afterAutospacing="0"/>
+        <w:textAlignment w:val="baseline"/>
+        <w:rPr>
+          <w:rFonts w:ascii="Arial" w:hAnsi="Arial" w:cs="Arial"/>
+          <w:color w:val="182020"/>
+          <w:sz w:val="22"/>
+          <w:szCs w:val="22"/>
+        </w:rPr>
+      </w:pPr>
+      <w:r>
+        <w:rPr>
+          <w:rFonts w:ascii="Arial" w:hAnsi="Arial" w:cs="Arial"/>
+          <w:color w:val="333333"/>
+          <w:sz w:val="22"/>
+          <w:szCs w:val="22"/>
+        </w:rPr>
+        <w:t>Conclusão: Conte com a ajuda de uma consultoria especializada para colocar a LGPD na prática</w:t>
+      </w:r>
+    </w:p>
+    <w:p>
+      <w:pPr>
+        <w:pStyle w:val="NormalWeb"/>
+        <w:spacing w:before="0" w:beforeAutospacing="0" w:after="160" w:afterAutospacing="0"/>
+        <w:jc w:val="both"/>
+        <w:rPr>
+          <w:rFonts w:ascii="Arial" w:hAnsi="Arial" w:cs="Arial"/>
+          <w:b/>
+          <w:color w:val="000000"/>
+        </w:rPr>
+      </w:pPr>
     </w:p>
     <w:p>
       <w:pPr>
@@ -2726,6 +3097,163 @@
     </w:sectPr>
   </w:body>
 </w:document>
+</file>
+
+<file path=word/numbering.xml><?xml version="1.0" encoding="utf-8"?>
+<w:numbering xmlns:wpc="http://schemas.microsoft.com/office/word/2010/wordprocessingCanvas" xmlns:cx="http://schemas.microsoft.com/office/drawing/2014/chartex" xmlns:cx1="http://schemas.microsoft.com/office/drawing/2015/9/8/chartex" xmlns:cx2="http://schemas.microsoft.com/office/drawing/2015/10/21/chartex" xmlns:cx3="http://schemas.microsoft.com/office/drawing/2016/5/9/chartex" xmlns:cx4="http://schemas.microsoft.com/office/drawing/2016/5/10/chartex" xmlns:cx5="http://schemas.microsoft.com/office/drawing/2016/5/11/chartex" xmlns:cx6="http://schemas.microsoft.com/office/drawing/2016/5/12/chartex" xmlns:cx7="http://schemas.microsoft.com/office/drawing/2016/5/13/chartex" xmlns:cx8="http://schemas.microsoft.com/office/drawing/2016/5/14/chartex" xmlns:mc="http://schemas.openxmlformats.org/markup-compatibility/2006" xmlns:aink="http://schemas.microsoft.com/office/drawing/2016/ink" xmlns:am3d="http://schemas.microsoft.com/office/drawing/2017/model3d" xmlns:o="urn:schemas-microsoft-com:office:office" xmlns:r="http://schemas.openxmlformats.org/officeDocument/2006/relationships" xmlns:m="http://schemas.openxmlformats.org/officeDocument/2006/math" xmlns:v="urn:schemas-microsoft-com:vml" xmlns:wp14="http://schemas.microsoft.com/office/word/2010/wordprocessingDrawing" xmlns:wp="http://schemas.openxmlformats.org/drawingml/2006/wordprocessingDrawing" xmlns:w10="urn:schemas-microsoft-com:office:word" xmlns:w="http://schemas.openxmlformats.org/wordprocessingml/2006/main" xmlns:w14="http://schemas.microsoft.com/office/word/2010/wordml" xmlns:w15="http://schemas.microsoft.com/office/word/2012/wordml" xmlns:w16cid="http://schemas.microsoft.com/office/word/2016/wordml/cid" xmlns:w16se="http://schemas.microsoft.com/office/word/2015/wordml/symex" xmlns:wpg="http://schemas.microsoft.com/office/word/2010/wordprocessingGroup" xmlns:wpi="http://schemas.microsoft.com/office/word/2010/wordprocessingInk" xmlns:wne="http://schemas.microsoft.com/office/word/2006/wordml" xmlns:wps="http://schemas.microsoft.com/office/word/2010/wordprocessingShape" mc:Ignorable="w14 w15 w16se w16cid wp14">
+  <w:abstractNum w:abstractNumId="0" w15:restartNumberingAfterBreak="0">
+    <w:nsid w:val="60E15C14"/>
+    <w:multiLevelType w:val="multilevel"/>
+    <w:tmpl w:val="440C141C"/>
+    <w:lvl w:ilvl="0">
+      <w:start w:val="1"/>
+      <w:numFmt w:val="bullet"/>
+      <w:lvlText w:val=""/>
+      <w:lvlJc w:val="left"/>
+      <w:pPr>
+        <w:tabs>
+          <w:tab w:val="num" w:pos="720"/>
+        </w:tabs>
+        <w:ind w:left="720" w:hanging="360"/>
+      </w:pPr>
+      <w:rPr>
+        <w:rFonts w:ascii="Symbol" w:hAnsi="Symbol" w:hint="default"/>
+        <w:sz w:val="20"/>
+      </w:rPr>
+    </w:lvl>
+    <w:lvl w:ilvl="1" w:tentative="1">
+      <w:start w:val="1"/>
+      <w:numFmt w:val="bullet"/>
+      <w:lvlText w:val="o"/>
+      <w:lvlJc w:val="left"/>
+      <w:pPr>
+        <w:tabs>
+          <w:tab w:val="num" w:pos="1440"/>
+        </w:tabs>
+        <w:ind w:left="1440" w:hanging="360"/>
+      </w:pPr>
+      <w:rPr>
+        <w:rFonts w:ascii="Courier New" w:hAnsi="Courier New" w:hint="default"/>
+        <w:sz w:val="20"/>
+      </w:rPr>
+    </w:lvl>
+    <w:lvl w:ilvl="2" w:tentative="1">
+      <w:start w:val="1"/>
+      <w:numFmt w:val="bullet"/>
+      <w:lvlText w:val=""/>
+      <w:lvlJc w:val="left"/>
+      <w:pPr>
+        <w:tabs>
+          <w:tab w:val="num" w:pos="2160"/>
+        </w:tabs>
+        <w:ind w:left="2160" w:hanging="360"/>
+      </w:pPr>
+      <w:rPr>
+        <w:rFonts w:ascii="Wingdings" w:hAnsi="Wingdings" w:hint="default"/>
+        <w:sz w:val="20"/>
+      </w:rPr>
+    </w:lvl>
+    <w:lvl w:ilvl="3" w:tentative="1">
+      <w:start w:val="1"/>
+      <w:numFmt w:val="bullet"/>
+      <w:lvlText w:val=""/>
+      <w:lvlJc w:val="left"/>
+      <w:pPr>
+        <w:tabs>
+          <w:tab w:val="num" w:pos="2880"/>
+        </w:tabs>
+        <w:ind w:left="2880" w:hanging="360"/>
+      </w:pPr>
+      <w:rPr>
+        <w:rFonts w:ascii="Wingdings" w:hAnsi="Wingdings" w:hint="default"/>
+        <w:sz w:val="20"/>
+      </w:rPr>
+    </w:lvl>
+    <w:lvl w:ilvl="4" w:tentative="1">
+      <w:start w:val="1"/>
+      <w:numFmt w:val="bullet"/>
+      <w:lvlText w:val=""/>
+      <w:lvlJc w:val="left"/>
+      <w:pPr>
+        <w:tabs>
+          <w:tab w:val="num" w:pos="3600"/>
+        </w:tabs>
+        <w:ind w:left="3600" w:hanging="360"/>
+      </w:pPr>
+      <w:rPr>
+        <w:rFonts w:ascii="Wingdings" w:hAnsi="Wingdings" w:hint="default"/>
+        <w:sz w:val="20"/>
+      </w:rPr>
+    </w:lvl>
+    <w:lvl w:ilvl="5" w:tentative="1">
+      <w:start w:val="1"/>
+      <w:numFmt w:val="bullet"/>
+      <w:lvlText w:val=""/>
+      <w:lvlJc w:val="left"/>
+      <w:pPr>
+        <w:tabs>
+          <w:tab w:val="num" w:pos="4320"/>
+        </w:tabs>
+        <w:ind w:left="4320" w:hanging="360"/>
+      </w:pPr>
+      <w:rPr>
+        <w:rFonts w:ascii="Wingdings" w:hAnsi="Wingdings" w:hint="default"/>
+        <w:sz w:val="20"/>
+      </w:rPr>
+    </w:lvl>
+    <w:lvl w:ilvl="6" w:tentative="1">
+      <w:start w:val="1"/>
+      <w:numFmt w:val="bullet"/>
+      <w:lvlText w:val=""/>
+      <w:lvlJc w:val="left"/>
+      <w:pPr>
+        <w:tabs>
+          <w:tab w:val="num" w:pos="5040"/>
+        </w:tabs>
+        <w:ind w:left="5040" w:hanging="360"/>
+      </w:pPr>
+      <w:rPr>
+        <w:rFonts w:ascii="Wingdings" w:hAnsi="Wingdings" w:hint="default"/>
+        <w:sz w:val="20"/>
+      </w:rPr>
+    </w:lvl>
+    <w:lvl w:ilvl="7" w:tentative="1">
+      <w:start w:val="1"/>
+      <w:numFmt w:val="bullet"/>
+      <w:lvlText w:val=""/>
+      <w:lvlJc w:val="left"/>
+      <w:pPr>
+        <w:tabs>
+          <w:tab w:val="num" w:pos="5760"/>
+        </w:tabs>
+        <w:ind w:left="5760" w:hanging="360"/>
+      </w:pPr>
+      <w:rPr>
+        <w:rFonts w:ascii="Wingdings" w:hAnsi="Wingdings" w:hint="default"/>
+        <w:sz w:val="20"/>
+      </w:rPr>
+    </w:lvl>
+    <w:lvl w:ilvl="8" w:tentative="1">
+      <w:start w:val="1"/>
+      <w:numFmt w:val="bullet"/>
+      <w:lvlText w:val=""/>
+      <w:lvlJc w:val="left"/>
+      <w:pPr>
+        <w:tabs>
+          <w:tab w:val="num" w:pos="6480"/>
+        </w:tabs>
+        <w:ind w:left="6480" w:hanging="360"/>
+      </w:pPr>
+      <w:rPr>
+        <w:rFonts w:ascii="Wingdings" w:hAnsi="Wingdings" w:hint="default"/>
+        <w:sz w:val="20"/>
+      </w:rPr>
+    </w:lvl>
+  </w:abstractNum>
+  <w:num w:numId="1">
+    <w:abstractNumId w:val="0"/>
+  </w:num>
+</w:numbering>
 </file>
 
 <file path=word/styles.xml><?xml version="1.0" encoding="utf-8"?>
@@ -3170,6 +3698,18 @@
       <w:lang w:eastAsia="pt-BR"/>
     </w:rPr>
   </w:style>
+  <w:style w:type="character" w:styleId="Hyperlink">
+    <w:name w:val="Hyperlink"/>
+    <w:basedOn w:val="Fontepargpadro"/>
+    <w:uiPriority w:val="99"/>
+    <w:semiHidden/>
+    <w:unhideWhenUsed/>
+    <w:rsid w:val="0080186C"/>
+    <w:rPr>
+      <w:color w:val="0000FF"/>
+      <w:u w:val="single"/>
+    </w:rPr>
+  </w:style>
 </w:styles>
 </file>
 

</xml_diff>